<commit_message>
outputs speed data to file
</commit_message>
<xml_diff>
--- a/Assignment/Ray Tracer Optimization Documentation.docx
+++ b/Assignment/Ray Tracer Optimization Documentation.docx
@@ -2,28 +2,998 @@
 <file path=word/document.xml><?xml version="1.0" encoding="utf-8"?>
 <w:document xmlns:wpc="http://schemas.microsoft.com/office/word/2010/wordprocessingCanvas" xmlns:cx="http://schemas.microsoft.com/office/drawing/2014/chartex" xmlns:cx1="http://schemas.microsoft.com/office/drawing/2015/9/8/chartex" xmlns:cx2="http://schemas.microsoft.com/office/drawing/2015/10/21/chartex" xmlns:cx3="http://schemas.microsoft.com/office/drawing/2016/5/9/chartex" xmlns:cx4="http://schemas.microsoft.com/office/drawing/2016/5/10/chartex" xmlns:cx5="http://schemas.microsoft.com/office/drawing/2016/5/11/chartex" xmlns:cx6="http://schemas.microsoft.com/office/drawing/2016/5/12/chartex" xmlns:cx7="http://schemas.microsoft.com/office/drawing/2016/5/13/chartex" xmlns:cx8="http://schemas.microsoft.com/office/drawing/2016/5/14/chartex" xmlns:mc="http://schemas.openxmlformats.org/markup-compatibility/2006" xmlns:aink="http://schemas.microsoft.com/office/drawing/2016/ink" xmlns:am3d="http://schemas.microsoft.com/office/drawing/2017/model3d" xmlns:o="urn:schemas-microsoft-com:office:office" xmlns:r="http://schemas.openxmlformats.org/officeDocument/2006/relationships" xmlns:m="http://schemas.openxmlformats.org/officeDocument/2006/math" xmlns:v="urn:schemas-microsoft-com:vml" xmlns:wp14="http://schemas.microsoft.com/office/word/2010/wordprocessingDrawing" xmlns:wp="http://schemas.openxmlformats.org/drawingml/2006/wordprocessingDrawing" xmlns:w10="urn:schemas-microsoft-com:office:word" xmlns:w="http://schemas.openxmlformats.org/wordprocessingml/2006/main" xmlns:w14="http://schemas.microsoft.com/office/word/2010/wordml" xmlns:w15="http://schemas.microsoft.com/office/word/2012/wordml" xmlns:w16cid="http://schemas.microsoft.com/office/word/2016/wordml/cid" xmlns:w16se="http://schemas.microsoft.com/office/word/2015/wordml/symex" xmlns:wpg="http://schemas.microsoft.com/office/word/2010/wordprocessingGroup" xmlns:wpi="http://schemas.microsoft.com/office/word/2010/wordprocessingInk" xmlns:wne="http://schemas.microsoft.com/office/word/2006/wordml" xmlns:wps="http://schemas.microsoft.com/office/word/2010/wordprocessingShape" mc:Ignorable="w14 w15 w16se w16cid wp14">
   <w:body>
+    <w:sdt>
+      <w:sdtPr>
+        <w:id w:val="-1497724883"/>
+        <w:docPartObj>
+          <w:docPartGallery w:val="Cover Pages"/>
+          <w:docPartUnique/>
+        </w:docPartObj>
+      </w:sdtPr>
+      <w:sdtContent>
+        <w:p>
+          <w:r>
+            <w:rPr>
+              <w:noProof/>
+            </w:rPr>
+            <mc:AlternateContent>
+              <mc:Choice Requires="wpg">
+                <w:drawing>
+                  <wp:anchor distT="0" distB="0" distL="114300" distR="114300" simplePos="0" relativeHeight="251659264" behindDoc="1" locked="0" layoutInCell="1" allowOverlap="1">
+                    <wp:simplePos x="0" y="0"/>
+                    <wp:positionH relativeFrom="page">
+                      <wp:align>center</wp:align>
+                    </wp:positionH>
+                    <wp:positionV relativeFrom="page">
+                      <wp:align>center</wp:align>
+                    </wp:positionV>
+                    <wp:extent cx="6864824" cy="9123528"/>
+                    <wp:effectExtent l="0" t="0" r="0" b="0"/>
+                    <wp:wrapNone/>
+                    <wp:docPr id="193" name="Group 193"/>
+                    <wp:cNvGraphicFramePr/>
+                    <a:graphic xmlns:a="http://schemas.openxmlformats.org/drawingml/2006/main">
+                      <a:graphicData uri="http://schemas.microsoft.com/office/word/2010/wordprocessingGroup">
+                        <wpg:wgp>
+                          <wpg:cNvGrpSpPr/>
+                          <wpg:grpSpPr>
+                            <a:xfrm>
+                              <a:off x="0" y="0"/>
+                              <a:ext cx="6864824" cy="9123528"/>
+                              <a:chOff x="0" y="0"/>
+                              <a:chExt cx="6864824" cy="9123528"/>
+                            </a:xfrm>
+                          </wpg:grpSpPr>
+                          <wps:wsp>
+                            <wps:cNvPr id="194" name="Rectangle 194"/>
+                            <wps:cNvSpPr/>
+                            <wps:spPr>
+                              <a:xfrm>
+                                <a:off x="0" y="0"/>
+                                <a:ext cx="6858000" cy="1371600"/>
+                              </a:xfrm>
+                              <a:prstGeom prst="rect">
+                                <a:avLst/>
+                              </a:prstGeom>
+                              <a:solidFill>
+                                <a:schemeClr val="accent2">
+                                  <a:lumMod val="75000"/>
+                                </a:schemeClr>
+                              </a:solidFill>
+                              <a:ln>
+                                <a:noFill/>
+                              </a:ln>
+                            </wps:spPr>
+                            <wps:style>
+                              <a:lnRef idx="2">
+                                <a:schemeClr val="accent1">
+                                  <a:shade val="50000"/>
+                                </a:schemeClr>
+                              </a:lnRef>
+                              <a:fillRef idx="1">
+                                <a:schemeClr val="accent1"/>
+                              </a:fillRef>
+                              <a:effectRef idx="0">
+                                <a:schemeClr val="accent1"/>
+                              </a:effectRef>
+                              <a:fontRef idx="minor">
+                                <a:schemeClr val="lt1"/>
+                              </a:fontRef>
+                            </wps:style>
+                            <wps:bodyPr rot="0" spcFirstLastPara="0" vertOverflow="overflow" horzOverflow="overflow" vert="horz" wrap="square" lIns="91440" tIns="45720" rIns="91440" bIns="45720" numCol="1" spcCol="0" rtlCol="0" fromWordArt="0" anchor="ctr" anchorCtr="0" forceAA="0" compatLnSpc="1">
+                              <a:prstTxWarp prst="textNoShape">
+                                <a:avLst/>
+                              </a:prstTxWarp>
+                              <a:noAutofit/>
+                            </wps:bodyPr>
+                          </wps:wsp>
+                          <wps:wsp>
+                            <wps:cNvPr id="195" name="Rectangle 195"/>
+                            <wps:cNvSpPr/>
+                            <wps:spPr>
+                              <a:xfrm>
+                                <a:off x="0" y="4094328"/>
+                                <a:ext cx="6858000" cy="5029200"/>
+                              </a:xfrm>
+                              <a:prstGeom prst="rect">
+                                <a:avLst/>
+                              </a:prstGeom>
+                              <a:solidFill>
+                                <a:schemeClr val="accent2">
+                                  <a:lumMod val="75000"/>
+                                </a:schemeClr>
+                              </a:solidFill>
+                              <a:ln>
+                                <a:noFill/>
+                              </a:ln>
+                            </wps:spPr>
+                            <wps:style>
+                              <a:lnRef idx="2">
+                                <a:schemeClr val="accent1">
+                                  <a:shade val="50000"/>
+                                </a:schemeClr>
+                              </a:lnRef>
+                              <a:fillRef idx="1">
+                                <a:schemeClr val="accent1"/>
+                              </a:fillRef>
+                              <a:effectRef idx="0">
+                                <a:schemeClr val="accent1"/>
+                              </a:effectRef>
+                              <a:fontRef idx="minor">
+                                <a:schemeClr val="lt1"/>
+                              </a:fontRef>
+                            </wps:style>
+                            <wps:txbx>
+                              <w:txbxContent>
+                                <w:sdt>
+                                  <w:sdtPr>
+                                    <w:rPr>
+                                      <w:color w:val="FFFFFF" w:themeColor="background1"/>
+                                    </w:rPr>
+                                    <w:alias w:val="Author"/>
+                                    <w:tag w:val=""/>
+                                    <w:id w:val="945428907"/>
+                                    <w:dataBinding w:prefixMappings="xmlns:ns0='http://purl.org/dc/elements/1.1/' xmlns:ns1='http://schemas.openxmlformats.org/package/2006/metadata/core-properties' " w:xpath="/ns1:coreProperties[1]/ns0:creator[1]" w:storeItemID="{6C3C8BC8-F283-45AE-878A-BAB7291924A1}"/>
+                                    <w:text/>
+                                  </w:sdtPr>
+                                  <w:sdtContent>
+                                    <w:p>
+                                      <w:pPr>
+                                        <w:pStyle w:val="NoSpacing"/>
+                                        <w:spacing w:before="120"/>
+                                        <w:jc w:val="center"/>
+                                        <w:rPr>
+                                          <w:color w:val="FFFFFF" w:themeColor="background1"/>
+                                        </w:rPr>
+                                      </w:pPr>
+                                      <w:r>
+                                        <w:rPr>
+                                          <w:color w:val="FFFFFF" w:themeColor="background1"/>
+                                        </w:rPr>
+                                        <w:t>DE HEER Karel S</w:t>
+                                      </w:r>
+                                      <w:r>
+                                        <w:rPr>
+                                          <w:color w:val="FFFFFF" w:themeColor="background1"/>
+                                        </w:rPr>
+                                        <w:t xml:space="preserve"> N</w:t>
+                                      </w:r>
+                                    </w:p>
+                                  </w:sdtContent>
+                                </w:sdt>
+                                <w:p>
+                                  <w:pPr>
+                                    <w:pStyle w:val="NoSpacing"/>
+                                    <w:spacing w:before="120"/>
+                                    <w:jc w:val="center"/>
+                                    <w:rPr>
+                                      <w:color w:val="FFFFFF" w:themeColor="background1"/>
+                                    </w:rPr>
+                                  </w:pPr>
+                                  <w:sdt>
+                                    <w:sdtPr>
+                                      <w:rPr>
+                                        <w:caps/>
+                                        <w:color w:val="FFFFFF" w:themeColor="background1"/>
+                                      </w:rPr>
+                                      <w:alias w:val="Company"/>
+                                      <w:tag w:val=""/>
+                                      <w:id w:val="1618182777"/>
+                                      <w:dataBinding w:prefixMappings="xmlns:ns0='http://schemas.openxmlformats.org/officeDocument/2006/extended-properties' " w:xpath="/ns0:Properties[1]/ns0:Company[1]" w:storeItemID="{6668398D-A668-4E3E-A5EB-62B293D839F1}"/>
+                                      <w:text/>
+                                    </w:sdtPr>
+                                    <w:sdtContent>
+                                      <w:r>
+                                        <w:rPr>
+                                          <w:caps/>
+                                          <w:color w:val="FFFFFF" w:themeColor="background1"/>
+                                        </w:rPr>
+                                        <w:t>Low-Level Programming</w:t>
+                                      </w:r>
+                                    </w:sdtContent>
+                                  </w:sdt>
+                                  <w:r>
+                                    <w:rPr>
+                                      <w:color w:val="FFFFFF" w:themeColor="background1"/>
+                                    </w:rPr>
+                                    <w:t>  </w:t>
+                                  </w:r>
+                                  <w:sdt>
+                                    <w:sdtPr>
+                                      <w:rPr>
+                                        <w:color w:val="FFFFFF" w:themeColor="background1"/>
+                                      </w:rPr>
+                                      <w:alias w:val="Address"/>
+                                      <w:tag w:val=""/>
+                                      <w:id w:val="-253358678"/>
+                                      <w:dataBinding w:prefixMappings="xmlns:ns0='http://schemas.microsoft.com/office/2006/coverPageProps' " w:xpath="/ns0:CoverPageProperties[1]/ns0:CompanyAddress[1]" w:storeItemID="{55AF091B-3C7A-41E3-B477-F2FDAA23CFDA}"/>
+                                      <w:text/>
+                                    </w:sdtPr>
+                                    <w:sdtContent>
+                                      <w:r>
+                                        <w:rPr>
+                                          <w:color w:val="FFFFFF" w:themeColor="background1"/>
+                                        </w:rPr>
+                                        <w:t>Staffordshire University</w:t>
+                                      </w:r>
+                                    </w:sdtContent>
+                                  </w:sdt>
+                                </w:p>
+                              </w:txbxContent>
+                            </wps:txbx>
+                            <wps:bodyPr rot="0" spcFirstLastPara="0" vertOverflow="overflow" horzOverflow="overflow" vert="horz" wrap="square" lIns="457200" tIns="731520" rIns="457200" bIns="457200" numCol="1" spcCol="0" rtlCol="0" fromWordArt="0" anchor="b" anchorCtr="0" forceAA="0" compatLnSpc="1">
+                              <a:prstTxWarp prst="textNoShape">
+                                <a:avLst/>
+                              </a:prstTxWarp>
+                              <a:noAutofit/>
+                            </wps:bodyPr>
+                          </wps:wsp>
+                          <wps:wsp>
+                            <wps:cNvPr id="196" name="Text Box 196"/>
+                            <wps:cNvSpPr txBox="1"/>
+                            <wps:spPr>
+                              <a:xfrm>
+                                <a:off x="6824" y="1371600"/>
+                                <a:ext cx="6858000" cy="2722728"/>
+                              </a:xfrm>
+                              <a:prstGeom prst="rect">
+                                <a:avLst/>
+                              </a:prstGeom>
+                              <a:solidFill>
+                                <a:schemeClr val="bg1"/>
+                              </a:solidFill>
+                              <a:ln w="6350">
+                                <a:noFill/>
+                              </a:ln>
+                              <a:effectLst/>
+                            </wps:spPr>
+                            <wps:style>
+                              <a:lnRef idx="0">
+                                <a:schemeClr val="accent1"/>
+                              </a:lnRef>
+                              <a:fillRef idx="0">
+                                <a:schemeClr val="accent1"/>
+                              </a:fillRef>
+                              <a:effectRef idx="0">
+                                <a:schemeClr val="accent1"/>
+                              </a:effectRef>
+                              <a:fontRef idx="minor">
+                                <a:schemeClr val="dk1"/>
+                              </a:fontRef>
+                            </wps:style>
+                            <wps:txbx>
+                              <w:txbxContent>
+                                <w:sdt>
+                                  <w:sdtPr>
+                                    <w:rPr>
+                                      <w:rFonts w:asciiTheme="majorHAnsi" w:eastAsiaTheme="majorEastAsia" w:hAnsiTheme="majorHAnsi" w:cstheme="majorBidi"/>
+                                      <w:caps/>
+                                      <w:sz w:val="72"/>
+                                      <w:szCs w:val="72"/>
+                                    </w:rPr>
+                                    <w:alias w:val="Title"/>
+                                    <w:tag w:val=""/>
+                                    <w:id w:val="-9991715"/>
+                                    <w:dataBinding w:prefixMappings="xmlns:ns0='http://purl.org/dc/elements/1.1/' xmlns:ns1='http://schemas.openxmlformats.org/package/2006/metadata/core-properties' " w:xpath="/ns1:coreProperties[1]/ns0:title[1]" w:storeItemID="{6C3C8BC8-F283-45AE-878A-BAB7291924A1}"/>
+                                    <w:text/>
+                                  </w:sdtPr>
+                                  <w:sdtContent>
+                                    <w:p>
+                                      <w:pPr>
+                                        <w:pStyle w:val="NoSpacing"/>
+                                        <w:jc w:val="center"/>
+                                        <w:rPr>
+                                          <w:rFonts w:asciiTheme="majorHAnsi" w:eastAsiaTheme="majorEastAsia" w:hAnsiTheme="majorHAnsi" w:cstheme="majorBidi"/>
+                                          <w:caps/>
+                                          <w:color w:val="4472C4" w:themeColor="accent1"/>
+                                          <w:sz w:val="72"/>
+                                          <w:szCs w:val="72"/>
+                                        </w:rPr>
+                                      </w:pPr>
+                                      <w:r>
+                                        <w:rPr>
+                                          <w:rFonts w:asciiTheme="majorHAnsi" w:eastAsiaTheme="majorEastAsia" w:hAnsiTheme="majorHAnsi" w:cstheme="majorBidi"/>
+                                          <w:caps/>
+                                          <w:sz w:val="72"/>
+                                          <w:szCs w:val="72"/>
+                                        </w:rPr>
+                                        <w:t>Ray Tracer Optimization Documentation</w:t>
+                                      </w:r>
+                                    </w:p>
+                                  </w:sdtContent>
+                                </w:sdt>
+                              </w:txbxContent>
+                            </wps:txbx>
+                            <wps:bodyPr rot="0" spcFirstLastPara="0" vertOverflow="overflow" horzOverflow="overflow" vert="horz" wrap="square" lIns="457200" tIns="91440" rIns="457200" bIns="91440" numCol="1" spcCol="0" rtlCol="0" fromWordArt="0" anchor="ctr" anchorCtr="0" forceAA="0" compatLnSpc="1">
+                              <a:prstTxWarp prst="textNoShape">
+                                <a:avLst/>
+                              </a:prstTxWarp>
+                              <a:noAutofit/>
+                            </wps:bodyPr>
+                          </wps:wsp>
+                        </wpg:wgp>
+                      </a:graphicData>
+                    </a:graphic>
+                    <wp14:sizeRelH relativeFrom="page">
+                      <wp14:pctWidth>88200</wp14:pctWidth>
+                    </wp14:sizeRelH>
+                    <wp14:sizeRelV relativeFrom="page">
+                      <wp14:pctHeight>90900</wp14:pctHeight>
+                    </wp14:sizeRelV>
+                  </wp:anchor>
+                </w:drawing>
+              </mc:Choice>
+              <mc:Fallback>
+                <w:pict>
+                  <v:group id="Group 193" o:spid="_x0000_s1026" style="position:absolute;margin-left:0;margin-top:0;width:540.55pt;height:718.4pt;z-index:-251657216;mso-width-percent:882;mso-height-percent:909;mso-position-horizontal:center;mso-position-horizontal-relative:page;mso-position-vertical:center;mso-position-vertical-relative:page;mso-width-percent:882;mso-height-percent:909" coordsize="68648,91235" o:gfxdata="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">
+                    <v:rect id="Rectangle 194" o:spid="_x0000_s1027" style="position:absolute;width:68580;height:13716;visibility:visible;mso-wrap-style:square;v-text-anchor:middle" o:gfxdata="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" fillcolor="#c45911 [2405]" stroked="f" strokeweight="1pt"/>
+                    <v:rect id="Rectangle 195" o:spid="_x0000_s1028" style="position:absolute;top:40943;width:68580;height:50292;visibility:visible;mso-wrap-style:square;v-text-anchor:bottom" o:gfxdata="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" fillcolor="#c45911 [2405]" stroked="f" strokeweight="1pt">
+                      <v:textbox inset="36pt,57.6pt,36pt,36pt">
+                        <w:txbxContent>
+                          <w:sdt>
+                            <w:sdtPr>
+                              <w:rPr>
+                                <w:color w:val="FFFFFF" w:themeColor="background1"/>
+                              </w:rPr>
+                              <w:alias w:val="Author"/>
+                              <w:tag w:val=""/>
+                              <w:id w:val="945428907"/>
+                              <w:dataBinding w:prefixMappings="xmlns:ns0='http://purl.org/dc/elements/1.1/' xmlns:ns1='http://schemas.openxmlformats.org/package/2006/metadata/core-properties' " w:xpath="/ns1:coreProperties[1]/ns0:creator[1]" w:storeItemID="{6C3C8BC8-F283-45AE-878A-BAB7291924A1}"/>
+                              <w:text/>
+                            </w:sdtPr>
+                            <w:sdtContent>
+                              <w:p>
+                                <w:pPr>
+                                  <w:pStyle w:val="NoSpacing"/>
+                                  <w:spacing w:before="120"/>
+                                  <w:jc w:val="center"/>
+                                  <w:rPr>
+                                    <w:color w:val="FFFFFF" w:themeColor="background1"/>
+                                  </w:rPr>
+                                </w:pPr>
+                                <w:r>
+                                  <w:rPr>
+                                    <w:color w:val="FFFFFF" w:themeColor="background1"/>
+                                  </w:rPr>
+                                  <w:t>DE HEER Karel S</w:t>
+                                </w:r>
+                                <w:r>
+                                  <w:rPr>
+                                    <w:color w:val="FFFFFF" w:themeColor="background1"/>
+                                  </w:rPr>
+                                  <w:t xml:space="preserve"> N</w:t>
+                                </w:r>
+                              </w:p>
+                            </w:sdtContent>
+                          </w:sdt>
+                          <w:p>
+                            <w:pPr>
+                              <w:pStyle w:val="NoSpacing"/>
+                              <w:spacing w:before="120"/>
+                              <w:jc w:val="center"/>
+                              <w:rPr>
+                                <w:color w:val="FFFFFF" w:themeColor="background1"/>
+                              </w:rPr>
+                            </w:pPr>
+                            <w:sdt>
+                              <w:sdtPr>
+                                <w:rPr>
+                                  <w:caps/>
+                                  <w:color w:val="FFFFFF" w:themeColor="background1"/>
+                                </w:rPr>
+                                <w:alias w:val="Company"/>
+                                <w:tag w:val=""/>
+                                <w:id w:val="1618182777"/>
+                                <w:dataBinding w:prefixMappings="xmlns:ns0='http://schemas.openxmlformats.org/officeDocument/2006/extended-properties' " w:xpath="/ns0:Properties[1]/ns0:Company[1]" w:storeItemID="{6668398D-A668-4E3E-A5EB-62B293D839F1}"/>
+                                <w:text/>
+                              </w:sdtPr>
+                              <w:sdtContent>
+                                <w:r>
+                                  <w:rPr>
+                                    <w:caps/>
+                                    <w:color w:val="FFFFFF" w:themeColor="background1"/>
+                                  </w:rPr>
+                                  <w:t>Low-Level Programming</w:t>
+                                </w:r>
+                              </w:sdtContent>
+                            </w:sdt>
+                            <w:r>
+                              <w:rPr>
+                                <w:color w:val="FFFFFF" w:themeColor="background1"/>
+                              </w:rPr>
+                              <w:t>  </w:t>
+                            </w:r>
+                            <w:sdt>
+                              <w:sdtPr>
+                                <w:rPr>
+                                  <w:color w:val="FFFFFF" w:themeColor="background1"/>
+                                </w:rPr>
+                                <w:alias w:val="Address"/>
+                                <w:tag w:val=""/>
+                                <w:id w:val="-253358678"/>
+                                <w:dataBinding w:prefixMappings="xmlns:ns0='http://schemas.microsoft.com/office/2006/coverPageProps' " w:xpath="/ns0:CoverPageProperties[1]/ns0:CompanyAddress[1]" w:storeItemID="{55AF091B-3C7A-41E3-B477-F2FDAA23CFDA}"/>
+                                <w:text/>
+                              </w:sdtPr>
+                              <w:sdtContent>
+                                <w:r>
+                                  <w:rPr>
+                                    <w:color w:val="FFFFFF" w:themeColor="background1"/>
+                                  </w:rPr>
+                                  <w:t>Staffordshire University</w:t>
+                                </w:r>
+                              </w:sdtContent>
+                            </w:sdt>
+                          </w:p>
+                        </w:txbxContent>
+                      </v:textbox>
+                    </v:rect>
+                    <v:shapetype id="_x0000_t202" coordsize="21600,21600" o:spt="202" path="m,l,21600r21600,l21600,xe">
+                      <v:stroke joinstyle="miter"/>
+                      <v:path gradientshapeok="t" o:connecttype="rect"/>
+                    </v:shapetype>
+                    <v:shape id="Text Box 196" o:spid="_x0000_s1029" type="#_x0000_t202" style="position:absolute;left:68;top:13716;width:68580;height:27227;visibility:visible;mso-wrap-style:square;v-text-anchor:middle" o:gfxdata="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" fillcolor="white [3212]" stroked="f" strokeweight=".5pt">
+                      <v:textbox inset="36pt,7.2pt,36pt,7.2pt">
+                        <w:txbxContent>
+                          <w:sdt>
+                            <w:sdtPr>
+                              <w:rPr>
+                                <w:rFonts w:asciiTheme="majorHAnsi" w:eastAsiaTheme="majorEastAsia" w:hAnsiTheme="majorHAnsi" w:cstheme="majorBidi"/>
+                                <w:caps/>
+                                <w:sz w:val="72"/>
+                                <w:szCs w:val="72"/>
+                              </w:rPr>
+                              <w:alias w:val="Title"/>
+                              <w:tag w:val=""/>
+                              <w:id w:val="-9991715"/>
+                              <w:dataBinding w:prefixMappings="xmlns:ns0='http://purl.org/dc/elements/1.1/' xmlns:ns1='http://schemas.openxmlformats.org/package/2006/metadata/core-properties' " w:xpath="/ns1:coreProperties[1]/ns0:title[1]" w:storeItemID="{6C3C8BC8-F283-45AE-878A-BAB7291924A1}"/>
+                              <w:text/>
+                            </w:sdtPr>
+                            <w:sdtContent>
+                              <w:p>
+                                <w:pPr>
+                                  <w:pStyle w:val="NoSpacing"/>
+                                  <w:jc w:val="center"/>
+                                  <w:rPr>
+                                    <w:rFonts w:asciiTheme="majorHAnsi" w:eastAsiaTheme="majorEastAsia" w:hAnsiTheme="majorHAnsi" w:cstheme="majorBidi"/>
+                                    <w:caps/>
+                                    <w:color w:val="4472C4" w:themeColor="accent1"/>
+                                    <w:sz w:val="72"/>
+                                    <w:szCs w:val="72"/>
+                                  </w:rPr>
+                                </w:pPr>
+                                <w:r>
+                                  <w:rPr>
+                                    <w:rFonts w:asciiTheme="majorHAnsi" w:eastAsiaTheme="majorEastAsia" w:hAnsiTheme="majorHAnsi" w:cstheme="majorBidi"/>
+                                    <w:caps/>
+                                    <w:sz w:val="72"/>
+                                    <w:szCs w:val="72"/>
+                                  </w:rPr>
+                                  <w:t>Ray Tracer Optimization Documentation</w:t>
+                                </w:r>
+                              </w:p>
+                            </w:sdtContent>
+                          </w:sdt>
+                        </w:txbxContent>
+                      </v:textbox>
+                    </v:shape>
+                    <w10:wrap anchorx="page" anchory="page"/>
+                  </v:group>
+                </w:pict>
+              </mc:Fallback>
+            </mc:AlternateContent>
+          </w:r>
+        </w:p>
+        <w:p>
+          <w:pPr>
+            <w:rPr>
+              <w:rFonts w:asciiTheme="majorHAnsi" w:eastAsiaTheme="majorEastAsia" w:hAnsiTheme="majorHAnsi" w:cstheme="majorBidi"/>
+              <w:sz w:val="32"/>
+              <w:szCs w:val="32"/>
+            </w:rPr>
+          </w:pPr>
+          <w:r>
+            <w:br w:type="page"/>
+          </w:r>
+        </w:p>
+      </w:sdtContent>
+    </w:sdt>
+    <w:sdt>
+      <w:sdtPr>
+        <w:rPr>
+          <w:color w:val="auto"/>
+        </w:rPr>
+        <w:id w:val="986599861"/>
+        <w:docPartObj>
+          <w:docPartGallery w:val="Table of Contents"/>
+          <w:docPartUnique/>
+        </w:docPartObj>
+      </w:sdtPr>
+      <w:sdtEndPr>
+        <w:rPr>
+          <w:rFonts w:asciiTheme="minorHAnsi" w:eastAsiaTheme="minorHAnsi" w:hAnsiTheme="minorHAnsi" w:cstheme="minorBidi"/>
+          <w:b/>
+          <w:bCs/>
+          <w:noProof/>
+          <w:sz w:val="22"/>
+          <w:szCs w:val="22"/>
+          <w:lang w:val="en-GB"/>
+        </w:rPr>
+      </w:sdtEndPr>
+      <w:sdtContent>
+        <w:p>
+          <w:pPr>
+            <w:pStyle w:val="TOCHeading"/>
+            <w:rPr>
+              <w:color w:val="auto"/>
+            </w:rPr>
+          </w:pPr>
+          <w:r>
+            <w:rPr>
+              <w:color w:val="auto"/>
+            </w:rPr>
+            <w:t>Contents</w:t>
+          </w:r>
+        </w:p>
+        <w:p>
+          <w:pPr>
+            <w:pStyle w:val="TOC1"/>
+            <w:tabs>
+              <w:tab w:val="right" w:leader="dot" w:pos="9016"/>
+            </w:tabs>
+            <w:rPr>
+              <w:noProof/>
+            </w:rPr>
+          </w:pPr>
+          <w:r>
+            <w:rPr>
+              <w:b/>
+              <w:bCs/>
+              <w:noProof/>
+            </w:rPr>
+            <w:fldChar w:fldCharType="begin"/>
+          </w:r>
+          <w:r>
+            <w:rPr>
+              <w:b/>
+              <w:bCs/>
+              <w:noProof/>
+            </w:rPr>
+            <w:instrText xml:space="preserve"> TOC \o "1-3" \h \z \u </w:instrText>
+          </w:r>
+          <w:r>
+            <w:rPr>
+              <w:b/>
+              <w:bCs/>
+              <w:noProof/>
+            </w:rPr>
+            <w:fldChar w:fldCharType="separate"/>
+          </w:r>
+          <w:hyperlink w:anchor="_Toc534835988" w:history="1">
+            <w:r>
+              <w:rPr>
+                <w:rStyle w:val="Hyperlink"/>
+                <w:noProof/>
+                <w:color w:val="auto"/>
+              </w:rPr>
+              <w:t>Ray Tracer Optimization</w:t>
+            </w:r>
+            <w:r>
+              <w:rPr>
+                <w:noProof/>
+                <w:webHidden/>
+              </w:rPr>
+              <w:tab/>
+            </w:r>
+            <w:r>
+              <w:rPr>
+                <w:noProof/>
+                <w:webHidden/>
+              </w:rPr>
+              <w:fldChar w:fldCharType="begin"/>
+            </w:r>
+            <w:r>
+              <w:rPr>
+                <w:noProof/>
+                <w:webHidden/>
+              </w:rPr>
+              <w:instrText xml:space="preserve"> PAGEREF _Toc534835988 \h </w:instrText>
+            </w:r>
+            <w:r>
+              <w:rPr>
+                <w:noProof/>
+                <w:webHidden/>
+              </w:rPr>
+            </w:r>
+            <w:r>
+              <w:rPr>
+                <w:noProof/>
+                <w:webHidden/>
+              </w:rPr>
+              <w:fldChar w:fldCharType="separate"/>
+            </w:r>
+            <w:r>
+              <w:rPr>
+                <w:noProof/>
+                <w:webHidden/>
+              </w:rPr>
+              <w:t>2</w:t>
+            </w:r>
+            <w:r>
+              <w:rPr>
+                <w:noProof/>
+                <w:webHidden/>
+              </w:rPr>
+              <w:fldChar w:fldCharType="end"/>
+            </w:r>
+          </w:hyperlink>
+        </w:p>
+        <w:p>
+          <w:r>
+            <w:rPr>
+              <w:b/>
+              <w:bCs/>
+              <w:noProof/>
+            </w:rPr>
+            <w:fldChar w:fldCharType="end"/>
+          </w:r>
+        </w:p>
+      </w:sdtContent>
+    </w:sdt>
+    <w:p>
+      <w:r>
+        <w:br w:type="page"/>
+      </w:r>
+    </w:p>
+    <w:p>
+      <w:pPr>
+        <w:jc w:val="center"/>
+        <w:rPr>
+          <w:rFonts w:asciiTheme="majorHAnsi" w:eastAsiaTheme="majorEastAsia" w:hAnsiTheme="majorHAnsi" w:cstheme="majorBidi"/>
+          <w:b/>
+          <w:sz w:val="40"/>
+          <w:szCs w:val="32"/>
+          <w:u w:val="single"/>
+        </w:rPr>
+      </w:pPr>
+      <w:r>
+        <w:rPr>
+          <w:rFonts w:asciiTheme="majorHAnsi" w:eastAsiaTheme="majorEastAsia" w:hAnsiTheme="majorHAnsi" w:cstheme="majorBidi"/>
+          <w:b/>
+          <w:sz w:val="40"/>
+          <w:szCs w:val="32"/>
+          <w:u w:val="single"/>
+        </w:rPr>
+        <w:lastRenderedPageBreak/>
+        <w:t>Ray Tracer Optimization</w:t>
+      </w:r>
+    </w:p>
     <w:p>
       <w:pPr>
         <w:pStyle w:val="Heading1"/>
-        <w:jc w:val="center"/>
+        <w:rPr>
+          <w:b/>
+          <w:color w:val="auto"/>
+          <w:u w:val="single"/>
+        </w:rPr>
       </w:pPr>
       <w:r>
-        <w:t>Ray Tracer Optimizati</w:t>
+        <w:rPr>
+          <w:b/>
+          <w:color w:val="auto"/>
+          <w:u w:val="single"/>
+        </w:rPr>
+        <w:t>Introduction</w:t>
+      </w:r>
+    </w:p>
+    <w:p>
+      <w:r>
+        <w:t>For the assignment, the task was to optimize an inefficient ray tracer framework for not only faster execution speed. In addition to this, the structure of the framework has been changed to increase ease of use and readability for users. This report illustrates the alterations to the code made to reach these objectives and displays tabulated data comparing the speeds of the original and improved ray tracer.</w:t>
+      </w:r>
+    </w:p>
+    <w:p>
+      <w:pPr>
+        <w:pStyle w:val="Heading1"/>
+        <w:rPr>
+          <w:b/>
+          <w:color w:val="auto"/>
+          <w:u w:val="single"/>
+        </w:rPr>
+      </w:pPr>
+      <w:r>
+        <w:rPr>
+          <w:b/>
+          <w:color w:val="auto"/>
+          <w:u w:val="single"/>
+        </w:rPr>
+        <w:t>Optimizations</w:t>
+      </w:r>
+    </w:p>
+    <w:p>
+      <w:pPr>
+        <w:pStyle w:val="Heading2"/>
+        <w:rPr>
+          <w:b/>
+          <w:u w:val="single"/>
+        </w:rPr>
+      </w:pPr>
+      <w:r>
+        <w:rPr>
+          <w:b/>
+          <w:u w:val="single"/>
+        </w:rPr>
+        <w:t xml:space="preserve">Use of C++ </w:t>
+      </w:r>
+      <w:r>
+        <w:rPr>
+          <w:b/>
+          <w:u w:val="single"/>
+        </w:rPr>
+        <w:t>Standard Library – Chrono</w:t>
+      </w:r>
+    </w:p>
+    <w:p>
+      <w:r>
+        <w:t xml:space="preserve">To </w:t>
+      </w:r>
+    </w:p>
+    <w:p>
+      <w:pPr>
+        <w:pStyle w:val="Heading2"/>
+        <w:rPr>
+          <w:b/>
+          <w:u w:val="single"/>
+        </w:rPr>
+      </w:pPr>
+      <w:r>
+        <w:rPr>
+          <w:b/>
+          <w:u w:val="single"/>
+        </w:rPr>
+        <w:t>Memory Management</w:t>
+      </w:r>
+    </w:p>
+    <w:p/>
+    <w:p>
+      <w:pPr>
+        <w:pStyle w:val="Heading2"/>
+        <w:rPr>
+          <w:b/>
+          <w:u w:val="single"/>
+        </w:rPr>
+      </w:pPr>
+      <w:r>
+        <w:rPr>
+          <w:b/>
+          <w:u w:val="single"/>
+        </w:rPr>
+        <w:t>Framework</w:t>
+      </w:r>
+    </w:p>
+    <w:p>
+      <w:pPr>
+        <w:pStyle w:val="Heading3"/>
+        <w:rPr>
+          <w:b/>
+          <w:u w:val="single"/>
+        </w:rPr>
+      </w:pPr>
+      <w:r>
+        <w:rPr>
+          <w:b/>
+          <w:u w:val="single"/>
+        </w:rPr>
+        <w:t>Ray Tracer</w:t>
+      </w:r>
+      <w:r>
+        <w:rPr>
+          <w:b/>
+          <w:u w:val="single"/>
+        </w:rPr>
+        <w:t xml:space="preserve"> Class</w:t>
       </w:r>
       <w:bookmarkStart w:id="0" w:name="_GoBack"/>
       <w:bookmarkEnd w:id="0"/>
+    </w:p>
+    <w:p/>
+    <w:p>
+      <w:pPr>
+        <w:pStyle w:val="Heading3"/>
+        <w:rPr>
+          <w:b/>
+          <w:u w:val="single"/>
+        </w:rPr>
+      </w:pPr>
       <w:r>
-        <w:t>on</w:t>
+        <w:rPr>
+          <w:b/>
+          <w:u w:val="single"/>
+        </w:rPr>
+        <w:t>Renderer</w:t>
+      </w:r>
+      <w:r>
+        <w:rPr>
+          <w:b/>
+          <w:u w:val="single"/>
+        </w:rPr>
+        <w:t xml:space="preserve"> Class</w:t>
       </w:r>
     </w:p>
+    <w:p/>
+    <w:p>
+      <w:pPr>
+        <w:pStyle w:val="Heading3"/>
+        <w:rPr>
+          <w:b/>
+          <w:u w:val="single"/>
+        </w:rPr>
+      </w:pPr>
+      <w:r>
+        <w:rPr>
+          <w:b/>
+          <w:u w:val="single"/>
+        </w:rPr>
+        <w:t>Animation Classes</w:t>
+      </w:r>
+    </w:p>
+    <w:p/>
+    <w:p>
+      <w:pPr>
+        <w:pStyle w:val="Heading2"/>
+        <w:rPr>
+          <w:b/>
+          <w:u w:val="single"/>
+        </w:rPr>
+      </w:pPr>
+    </w:p>
     <w:sectPr>
+      <w:headerReference w:type="default" r:id="rId8"/>
+      <w:footerReference w:type="default" r:id="rId9"/>
       <w:pgSz w:w="11906" w:h="16838"/>
       <w:pgMar w:top="1440" w:right="1440" w:bottom="1440" w:left="1440" w:header="708" w:footer="708" w:gutter="0"/>
+      <w:pgNumType w:start="0"/>
       <w:cols w:space="708"/>
+      <w:titlePg/>
       <w:docGrid w:linePitch="360"/>
     </w:sectPr>
   </w:body>
 </w:document>
+</file>
+
+<file path=word/endnotes.xml><?xml version="1.0" encoding="utf-8"?>
+<w:endnotes xmlns:wpc="http://schemas.microsoft.com/office/word/2010/wordprocessingCanvas" xmlns:cx="http://schemas.microsoft.com/office/drawing/2014/chartex" xmlns:cx1="http://schemas.microsoft.com/office/drawing/2015/9/8/chartex" xmlns:cx2="http://schemas.microsoft.com/office/drawing/2015/10/21/chartex" xmlns:cx3="http://schemas.microsoft.com/office/drawing/2016/5/9/chartex" xmlns:cx4="http://schemas.microsoft.com/office/drawing/2016/5/10/chartex" xmlns:cx5="http://schemas.microsoft.com/office/drawing/2016/5/11/chartex" xmlns:cx6="http://schemas.microsoft.com/office/drawing/2016/5/12/chartex" xmlns:cx7="http://schemas.microsoft.com/office/drawing/2016/5/13/chartex" xmlns:cx8="http://schemas.microsoft.com/office/drawing/2016/5/14/chartex" xmlns:mc="http://schemas.openxmlformats.org/markup-compatibility/2006" xmlns:aink="http://schemas.microsoft.com/office/drawing/2016/ink" xmlns:am3d="http://schemas.microsoft.com/office/drawing/2017/model3d" xmlns:o="urn:schemas-microsoft-com:office:office" xmlns:r="http://schemas.openxmlformats.org/officeDocument/2006/relationships" xmlns:m="http://schemas.openxmlformats.org/officeDocument/2006/math" xmlns:v="urn:schemas-microsoft-com:vml" xmlns:wp14="http://schemas.microsoft.com/office/word/2010/wordprocessingDrawing" xmlns:wp="http://schemas.openxmlformats.org/drawingml/2006/wordprocessingDrawing" xmlns:w10="urn:schemas-microsoft-com:office:word" xmlns:w="http://schemas.openxmlformats.org/wordprocessingml/2006/main" xmlns:w14="http://schemas.microsoft.com/office/word/2010/wordml" xmlns:w15="http://schemas.microsoft.com/office/word/2012/wordml" xmlns:w16cid="http://schemas.microsoft.com/office/word/2016/wordml/cid" xmlns:w16se="http://schemas.microsoft.com/office/word/2015/wordml/symex" xmlns:wpg="http://schemas.microsoft.com/office/word/2010/wordprocessingGroup" xmlns:wpi="http://schemas.microsoft.com/office/word/2010/wordprocessingInk" xmlns:wne="http://schemas.microsoft.com/office/word/2006/wordml" xmlns:wps="http://schemas.microsoft.com/office/word/2010/wordprocessingShape" mc:Ignorable="w14 w15 w16se w16cid wp14">
+  <w:endnote w:type="separator" w:id="-1">
+    <w:p>
+      <w:pPr>
+        <w:spacing w:after="0" w:line="240" w:lineRule="auto"/>
+      </w:pPr>
+      <w:r>
+        <w:separator/>
+      </w:r>
+    </w:p>
+  </w:endnote>
+  <w:endnote w:type="continuationSeparator" w:id="0">
+    <w:p>
+      <w:pPr>
+        <w:spacing w:after="0" w:line="240" w:lineRule="auto"/>
+      </w:pPr>
+      <w:r>
+        <w:continuationSeparator/>
+      </w:r>
+    </w:p>
+  </w:endnote>
+</w:endnotes>
+</file>
+
+<file path=word/footer1.xml><?xml version="1.0" encoding="utf-8"?>
+<w:ftr xmlns:wpc="http://schemas.microsoft.com/office/word/2010/wordprocessingCanvas" xmlns:cx="http://schemas.microsoft.com/office/drawing/2014/chartex" xmlns:cx1="http://schemas.microsoft.com/office/drawing/2015/9/8/chartex" xmlns:cx2="http://schemas.microsoft.com/office/drawing/2015/10/21/chartex" xmlns:cx3="http://schemas.microsoft.com/office/drawing/2016/5/9/chartex" xmlns:cx4="http://schemas.microsoft.com/office/drawing/2016/5/10/chartex" xmlns:cx5="http://schemas.microsoft.com/office/drawing/2016/5/11/chartex" xmlns:cx6="http://schemas.microsoft.com/office/drawing/2016/5/12/chartex" xmlns:cx7="http://schemas.microsoft.com/office/drawing/2016/5/13/chartex" xmlns:cx8="http://schemas.microsoft.com/office/drawing/2016/5/14/chartex" xmlns:mc="http://schemas.openxmlformats.org/markup-compatibility/2006" xmlns:aink="http://schemas.microsoft.com/office/drawing/2016/ink" xmlns:am3d="http://schemas.microsoft.com/office/drawing/2017/model3d" xmlns:o="urn:schemas-microsoft-com:office:office" xmlns:r="http://schemas.openxmlformats.org/officeDocument/2006/relationships" xmlns:m="http://schemas.openxmlformats.org/officeDocument/2006/math" xmlns:v="urn:schemas-microsoft-com:vml" xmlns:wp14="http://schemas.microsoft.com/office/word/2010/wordprocessingDrawing" xmlns:wp="http://schemas.openxmlformats.org/drawingml/2006/wordprocessingDrawing" xmlns:w10="urn:schemas-microsoft-com:office:word" xmlns:w="http://schemas.openxmlformats.org/wordprocessingml/2006/main" xmlns:w14="http://schemas.microsoft.com/office/word/2010/wordml" xmlns:w15="http://schemas.microsoft.com/office/word/2012/wordml" xmlns:w16cid="http://schemas.microsoft.com/office/word/2016/wordml/cid" xmlns:w16se="http://schemas.microsoft.com/office/word/2015/wordml/symex" xmlns:wpg="http://schemas.microsoft.com/office/word/2010/wordprocessingGroup" xmlns:wpi="http://schemas.microsoft.com/office/word/2010/wordprocessingInk" xmlns:wne="http://schemas.microsoft.com/office/word/2006/wordml" xmlns:wps="http://schemas.microsoft.com/office/word/2010/wordprocessingShape" mc:Ignorable="w14 w15 w16se w16cid wp14">
+  <w:sdt>
+    <w:sdtPr>
+      <w:id w:val="-2065635454"/>
+      <w:docPartObj>
+        <w:docPartGallery w:val="Page Numbers (Bottom of Page)"/>
+        <w:docPartUnique/>
+      </w:docPartObj>
+    </w:sdtPr>
+    <w:sdtEndPr>
+      <w:rPr>
+        <w:color w:val="7F7F7F" w:themeColor="background1" w:themeShade="7F"/>
+        <w:spacing w:val="60"/>
+      </w:rPr>
+    </w:sdtEndPr>
+    <w:sdtContent>
+      <w:p>
+        <w:pPr>
+          <w:pStyle w:val="Footer"/>
+          <w:pBdr>
+            <w:top w:val="single" w:sz="4" w:space="1" w:color="D9D9D9" w:themeColor="background1" w:themeShade="D9"/>
+          </w:pBdr>
+          <w:jc w:val="right"/>
+        </w:pPr>
+        <w:r>
+          <w:fldChar w:fldCharType="begin"/>
+        </w:r>
+        <w:r>
+          <w:instrText xml:space="preserve"> PAGE   \* MERGEFORMAT </w:instrText>
+        </w:r>
+        <w:r>
+          <w:fldChar w:fldCharType="separate"/>
+        </w:r>
+        <w:r>
+          <w:rPr>
+            <w:noProof/>
+          </w:rPr>
+          <w:t>2</w:t>
+        </w:r>
+        <w:r>
+          <w:rPr>
+            <w:noProof/>
+          </w:rPr>
+          <w:fldChar w:fldCharType="end"/>
+        </w:r>
+        <w:r>
+          <w:t xml:space="preserve"> | </w:t>
+        </w:r>
+        <w:r>
+          <w:rPr>
+            <w:color w:val="7F7F7F" w:themeColor="background1" w:themeShade="7F"/>
+            <w:spacing w:val="60"/>
+          </w:rPr>
+          <w:t>Page</w:t>
+        </w:r>
+      </w:p>
+    </w:sdtContent>
+  </w:sdt>
+  <w:p>
+    <w:pPr>
+      <w:pStyle w:val="Footer"/>
+    </w:pPr>
+  </w:p>
+</w:ftr>
+</file>
+
+<file path=word/footnotes.xml><?xml version="1.0" encoding="utf-8"?>
+<w:footnotes xmlns:wpc="http://schemas.microsoft.com/office/word/2010/wordprocessingCanvas" xmlns:cx="http://schemas.microsoft.com/office/drawing/2014/chartex" xmlns:cx1="http://schemas.microsoft.com/office/drawing/2015/9/8/chartex" xmlns:cx2="http://schemas.microsoft.com/office/drawing/2015/10/21/chartex" xmlns:cx3="http://schemas.microsoft.com/office/drawing/2016/5/9/chartex" xmlns:cx4="http://schemas.microsoft.com/office/drawing/2016/5/10/chartex" xmlns:cx5="http://schemas.microsoft.com/office/drawing/2016/5/11/chartex" xmlns:cx6="http://schemas.microsoft.com/office/drawing/2016/5/12/chartex" xmlns:cx7="http://schemas.microsoft.com/office/drawing/2016/5/13/chartex" xmlns:cx8="http://schemas.microsoft.com/office/drawing/2016/5/14/chartex" xmlns:mc="http://schemas.openxmlformats.org/markup-compatibility/2006" xmlns:aink="http://schemas.microsoft.com/office/drawing/2016/ink" xmlns:am3d="http://schemas.microsoft.com/office/drawing/2017/model3d" xmlns:o="urn:schemas-microsoft-com:office:office" xmlns:r="http://schemas.openxmlformats.org/officeDocument/2006/relationships" xmlns:m="http://schemas.openxmlformats.org/officeDocument/2006/math" xmlns:v="urn:schemas-microsoft-com:vml" xmlns:wp14="http://schemas.microsoft.com/office/word/2010/wordprocessingDrawing" xmlns:wp="http://schemas.openxmlformats.org/drawingml/2006/wordprocessingDrawing" xmlns:w10="urn:schemas-microsoft-com:office:word" xmlns:w="http://schemas.openxmlformats.org/wordprocessingml/2006/main" xmlns:w14="http://schemas.microsoft.com/office/word/2010/wordml" xmlns:w15="http://schemas.microsoft.com/office/word/2012/wordml" xmlns:w16cid="http://schemas.microsoft.com/office/word/2016/wordml/cid" xmlns:w16se="http://schemas.microsoft.com/office/word/2015/wordml/symex" xmlns:wpg="http://schemas.microsoft.com/office/word/2010/wordprocessingGroup" xmlns:wpi="http://schemas.microsoft.com/office/word/2010/wordprocessingInk" xmlns:wne="http://schemas.microsoft.com/office/word/2006/wordml" xmlns:wps="http://schemas.microsoft.com/office/word/2010/wordprocessingShape" mc:Ignorable="w14 w15 w16se w16cid wp14">
+  <w:footnote w:type="separator" w:id="-1">
+    <w:p>
+      <w:pPr>
+        <w:spacing w:after="0" w:line="240" w:lineRule="auto"/>
+      </w:pPr>
+      <w:r>
+        <w:separator/>
+      </w:r>
+    </w:p>
+  </w:footnote>
+  <w:footnote w:type="continuationSeparator" w:id="0">
+    <w:p>
+      <w:pPr>
+        <w:spacing w:after="0" w:line="240" w:lineRule="auto"/>
+      </w:pPr>
+      <w:r>
+        <w:continuationSeparator/>
+      </w:r>
+    </w:p>
+  </w:footnote>
+</w:footnotes>
+</file>
+
+<file path=word/header1.xml><?xml version="1.0" encoding="utf-8"?>
+<w:hdr xmlns:wpc="http://schemas.microsoft.com/office/word/2010/wordprocessingCanvas" xmlns:cx="http://schemas.microsoft.com/office/drawing/2014/chartex" xmlns:cx1="http://schemas.microsoft.com/office/drawing/2015/9/8/chartex" xmlns:cx2="http://schemas.microsoft.com/office/drawing/2015/10/21/chartex" xmlns:cx3="http://schemas.microsoft.com/office/drawing/2016/5/9/chartex" xmlns:cx4="http://schemas.microsoft.com/office/drawing/2016/5/10/chartex" xmlns:cx5="http://schemas.microsoft.com/office/drawing/2016/5/11/chartex" xmlns:cx6="http://schemas.microsoft.com/office/drawing/2016/5/12/chartex" xmlns:cx7="http://schemas.microsoft.com/office/drawing/2016/5/13/chartex" xmlns:cx8="http://schemas.microsoft.com/office/drawing/2016/5/14/chartex" xmlns:mc="http://schemas.openxmlformats.org/markup-compatibility/2006" xmlns:aink="http://schemas.microsoft.com/office/drawing/2016/ink" xmlns:am3d="http://schemas.microsoft.com/office/drawing/2017/model3d" xmlns:o="urn:schemas-microsoft-com:office:office" xmlns:r="http://schemas.openxmlformats.org/officeDocument/2006/relationships" xmlns:m="http://schemas.openxmlformats.org/officeDocument/2006/math" xmlns:v="urn:schemas-microsoft-com:vml" xmlns:wp14="http://schemas.microsoft.com/office/word/2010/wordprocessingDrawing" xmlns:wp="http://schemas.openxmlformats.org/drawingml/2006/wordprocessingDrawing" xmlns:w10="urn:schemas-microsoft-com:office:word" xmlns:w="http://schemas.openxmlformats.org/wordprocessingml/2006/main" xmlns:w14="http://schemas.microsoft.com/office/word/2010/wordml" xmlns:w15="http://schemas.microsoft.com/office/word/2012/wordml" xmlns:w16cid="http://schemas.microsoft.com/office/word/2016/wordml/cid" xmlns:w16se="http://schemas.microsoft.com/office/word/2015/wordml/symex" xmlns:wpg="http://schemas.microsoft.com/office/word/2010/wordprocessingGroup" xmlns:wpi="http://schemas.microsoft.com/office/word/2010/wordprocessingInk" xmlns:wne="http://schemas.microsoft.com/office/word/2006/wordml" xmlns:wps="http://schemas.microsoft.com/office/word/2010/wordprocessingShape" mc:Ignorable="w14 w15 w16se w16cid wp14">
+  <w:p>
+    <w:pPr>
+      <w:pStyle w:val="Header"/>
+    </w:pPr>
+    <w:r>
+      <w:t>16012120</w:t>
+    </w:r>
+    <w:r>
+      <w:tab/>
+    </w:r>
+    <w:r>
+      <w:tab/>
+      <w:t>Low-Level Programming</w:t>
+    </w:r>
+  </w:p>
+</w:hdr>
 </file>
 
 <file path=word/styles.xml><?xml version="1.0" encoding="utf-8"?>
@@ -445,6 +1415,50 @@
       <w:szCs w:val="32"/>
     </w:rPr>
   </w:style>
+  <w:style w:type="paragraph" w:styleId="Heading2">
+    <w:name w:val="heading 2"/>
+    <w:basedOn w:val="Normal"/>
+    <w:next w:val="Normal"/>
+    <w:link w:val="Heading2Char"/>
+    <w:uiPriority w:val="9"/>
+    <w:unhideWhenUsed/>
+    <w:qFormat/>
+    <w:rsid w:val="008E40A9"/>
+    <w:pPr>
+      <w:keepNext/>
+      <w:keepLines/>
+      <w:spacing w:before="40" w:after="0"/>
+      <w:outlineLvl w:val="1"/>
+    </w:pPr>
+    <w:rPr>
+      <w:rFonts w:asciiTheme="majorHAnsi" w:eastAsiaTheme="majorEastAsia" w:hAnsiTheme="majorHAnsi" w:cstheme="majorBidi"/>
+      <w:color w:val="2F5496" w:themeColor="accent1" w:themeShade="BF"/>
+      <w:sz w:val="26"/>
+      <w:szCs w:val="26"/>
+    </w:rPr>
+  </w:style>
+  <w:style w:type="paragraph" w:styleId="Heading3">
+    <w:name w:val="heading 3"/>
+    <w:basedOn w:val="Normal"/>
+    <w:next w:val="Normal"/>
+    <w:link w:val="Heading3Char"/>
+    <w:uiPriority w:val="9"/>
+    <w:unhideWhenUsed/>
+    <w:qFormat/>
+    <w:rsid w:val="00AD7AA5"/>
+    <w:pPr>
+      <w:keepNext/>
+      <w:keepLines/>
+      <w:spacing w:before="40" w:after="0"/>
+      <w:outlineLvl w:val="2"/>
+    </w:pPr>
+    <w:rPr>
+      <w:rFonts w:asciiTheme="majorHAnsi" w:eastAsiaTheme="majorEastAsia" w:hAnsiTheme="majorHAnsi" w:cstheme="majorBidi"/>
+      <w:color w:val="1F3763" w:themeColor="accent1" w:themeShade="7F"/>
+      <w:sz w:val="24"/>
+      <w:szCs w:val="24"/>
+    </w:rPr>
+  </w:style>
   <w:style w:type="character" w:default="1" w:styleId="DefaultParagraphFont">
     <w:name w:val="Default Paragraph Font"/>
     <w:uiPriority w:val="1"/>
@@ -483,6 +1497,139 @@
       <w:color w:val="2F5496" w:themeColor="accent1" w:themeShade="BF"/>
       <w:sz w:val="32"/>
       <w:szCs w:val="32"/>
+    </w:rPr>
+  </w:style>
+  <w:style w:type="paragraph" w:styleId="NoSpacing">
+    <w:name w:val="No Spacing"/>
+    <w:link w:val="NoSpacingChar"/>
+    <w:uiPriority w:val="1"/>
+    <w:qFormat/>
+    <w:rsid w:val="00923DEE"/>
+    <w:pPr>
+      <w:spacing w:after="0" w:line="240" w:lineRule="auto"/>
+    </w:pPr>
+    <w:rPr>
+      <w:rFonts w:eastAsiaTheme="minorEastAsia"/>
+      <w:lang w:val="en-US"/>
+    </w:rPr>
+  </w:style>
+  <w:style w:type="character" w:customStyle="1" w:styleId="NoSpacingChar">
+    <w:name w:val="No Spacing Char"/>
+    <w:basedOn w:val="DefaultParagraphFont"/>
+    <w:link w:val="NoSpacing"/>
+    <w:uiPriority w:val="1"/>
+    <w:rsid w:val="00923DEE"/>
+    <w:rPr>
+      <w:rFonts w:eastAsiaTheme="minorEastAsia"/>
+      <w:lang w:val="en-US"/>
+    </w:rPr>
+  </w:style>
+  <w:style w:type="paragraph" w:styleId="TOCHeading">
+    <w:name w:val="TOC Heading"/>
+    <w:basedOn w:val="Heading1"/>
+    <w:next w:val="Normal"/>
+    <w:uiPriority w:val="39"/>
+    <w:unhideWhenUsed/>
+    <w:qFormat/>
+    <w:rsid w:val="00E64A2C"/>
+    <w:pPr>
+      <w:outlineLvl w:val="9"/>
+    </w:pPr>
+    <w:rPr>
+      <w:lang w:val="en-US"/>
+    </w:rPr>
+  </w:style>
+  <w:style w:type="paragraph" w:styleId="TOC1">
+    <w:name w:val="toc 1"/>
+    <w:basedOn w:val="Normal"/>
+    <w:next w:val="Normal"/>
+    <w:autoRedefine/>
+    <w:uiPriority w:val="39"/>
+    <w:unhideWhenUsed/>
+    <w:rsid w:val="00E64A2C"/>
+    <w:pPr>
+      <w:spacing w:after="100"/>
+    </w:pPr>
+  </w:style>
+  <w:style w:type="character" w:styleId="Hyperlink">
+    <w:name w:val="Hyperlink"/>
+    <w:basedOn w:val="DefaultParagraphFont"/>
+    <w:uiPriority w:val="99"/>
+    <w:unhideWhenUsed/>
+    <w:rsid w:val="00E64A2C"/>
+    <w:rPr>
+      <w:color w:val="0563C1" w:themeColor="hyperlink"/>
+      <w:u w:val="single"/>
+    </w:rPr>
+  </w:style>
+  <w:style w:type="paragraph" w:styleId="Header">
+    <w:name w:val="header"/>
+    <w:basedOn w:val="Normal"/>
+    <w:link w:val="HeaderChar"/>
+    <w:uiPriority w:val="99"/>
+    <w:unhideWhenUsed/>
+    <w:rsid w:val="008F261F"/>
+    <w:pPr>
+      <w:tabs>
+        <w:tab w:val="center" w:pos="4513"/>
+        <w:tab w:val="right" w:pos="9026"/>
+      </w:tabs>
+      <w:spacing w:after="0" w:line="240" w:lineRule="auto"/>
+    </w:pPr>
+  </w:style>
+  <w:style w:type="character" w:customStyle="1" w:styleId="HeaderChar">
+    <w:name w:val="Header Char"/>
+    <w:basedOn w:val="DefaultParagraphFont"/>
+    <w:link w:val="Header"/>
+    <w:uiPriority w:val="99"/>
+    <w:rsid w:val="008F261F"/>
+  </w:style>
+  <w:style w:type="paragraph" w:styleId="Footer">
+    <w:name w:val="footer"/>
+    <w:basedOn w:val="Normal"/>
+    <w:link w:val="FooterChar"/>
+    <w:uiPriority w:val="99"/>
+    <w:unhideWhenUsed/>
+    <w:rsid w:val="008F261F"/>
+    <w:pPr>
+      <w:tabs>
+        <w:tab w:val="center" w:pos="4513"/>
+        <w:tab w:val="right" w:pos="9026"/>
+      </w:tabs>
+      <w:spacing w:after="0" w:line="240" w:lineRule="auto"/>
+    </w:pPr>
+  </w:style>
+  <w:style w:type="character" w:customStyle="1" w:styleId="FooterChar">
+    <w:name w:val="Footer Char"/>
+    <w:basedOn w:val="DefaultParagraphFont"/>
+    <w:link w:val="Footer"/>
+    <w:uiPriority w:val="99"/>
+    <w:rsid w:val="008F261F"/>
+  </w:style>
+  <w:style w:type="character" w:customStyle="1" w:styleId="Heading2Char">
+    <w:name w:val="Heading 2 Char"/>
+    <w:basedOn w:val="DefaultParagraphFont"/>
+    <w:link w:val="Heading2"/>
+    <w:uiPriority w:val="9"/>
+    <w:rsid w:val="008E40A9"/>
+    <w:rPr>
+      <w:rFonts w:asciiTheme="majorHAnsi" w:eastAsiaTheme="majorEastAsia" w:hAnsiTheme="majorHAnsi" w:cstheme="majorBidi"/>
+      <w:color w:val="2F5496" w:themeColor="accent1" w:themeShade="BF"/>
+      <w:sz w:val="26"/>
+      <w:szCs w:val="26"/>
+    </w:rPr>
+  </w:style>
+  <w:style w:type="character" w:customStyle="1" w:styleId="Heading3Char">
+    <w:name w:val="Heading 3 Char"/>
+    <w:basedOn w:val="DefaultParagraphFont"/>
+    <w:link w:val="Heading3"/>
+    <w:uiPriority w:val="9"/>
+    <w:rsid w:val="00AD7AA5"/>
+    <w:rPr>
+      <w:rFonts w:asciiTheme="majorHAnsi" w:eastAsiaTheme="majorEastAsia" w:hAnsiTheme="majorHAnsi" w:cstheme="majorBidi"/>
+      <w:color w:val="1F3763" w:themeColor="accent1" w:themeShade="7F"/>
+      <w:sz w:val="24"/>
+      <w:szCs w:val="24"/>
     </w:rPr>
   </w:style>
 </w:styles>
@@ -781,4 +1928,35 @@
     </a:ext>
   </a:extLst>
 </a:theme>
+</file>
+
+<file path=customXml/item1.xml><?xml version="1.0" encoding="utf-8"?>
+<CoverPageProperties xmlns="http://schemas.microsoft.com/office/2006/coverPageProps">
+  <PublishDate/>
+  <Abstract/>
+  <CompanyAddress>Staffordshire University</CompanyAddress>
+  <CompanyPhone/>
+  <CompanyFax/>
+  <CompanyEmail/>
+</CoverPageProperties>
+</file>
+
+<file path=customXml/item2.xml><?xml version="1.0" encoding="utf-8"?>
+<b:Sources xmlns:b="http://schemas.openxmlformats.org/officeDocument/2006/bibliography" xmlns="http://schemas.openxmlformats.org/officeDocument/2006/bibliography" SelectedStyle="\APASixthEditionOfficeOnline.xsl" StyleName="APA" Version="6"/>
+</file>
+
+<file path=customXml/itemProps1.xml><?xml version="1.0" encoding="utf-8"?>
+<ds:datastoreItem xmlns:ds="http://schemas.openxmlformats.org/officeDocument/2006/customXml" ds:itemID="{55AF091B-3C7A-41E3-B477-F2FDAA23CFDA}">
+  <ds:schemaRefs>
+    <ds:schemaRef ds:uri="http://schemas.microsoft.com/office/2006/coverPageProps"/>
+  </ds:schemaRefs>
+</ds:datastoreItem>
+</file>
+
+<file path=customXml/itemProps2.xml><?xml version="1.0" encoding="utf-8"?>
+<ds:datastoreItem xmlns:ds="http://schemas.openxmlformats.org/officeDocument/2006/customXml" ds:itemID="{9201B185-035C-4319-9CF0-9182A019FD9C}">
+  <ds:schemaRefs>
+    <ds:schemaRef ds:uri="http://schemas.openxmlformats.org/officeDocument/2006/bibliography"/>
+  </ds:schemaRefs>
+</ds:datastoreItem>
 </file>
</xml_diff>

<commit_message>
Now lets start threading
</commit_message>
<xml_diff>
--- a/Assignment/Ray Tracer Optimization Documentation.docx
+++ b/Assignment/Ray Tracer Optimization Documentation.docx
@@ -3621,6 +3621,38 @@
         <w:t>.</w:t>
       </w:r>
     </w:p>
+    <w:p>
+      <w:pPr>
+        <w:rPr>
+          <w:rFonts w:ascii="Times New Roman" w:hAnsi="Times New Roman" w:cs="Times New Roman"/>
+        </w:rPr>
+      </w:pPr>
+      <w:r>
+        <w:rPr>
+          <w:rFonts w:ascii="Times New Roman" w:hAnsi="Times New Roman" w:cs="Times New Roman"/>
+        </w:rPr>
+        <w:t>If we calculate efficiency, the optimized version only takes 7 percent of the total time the original program takes</w:t>
+      </w:r>
+      <w:r>
+        <w:rPr>
+          <w:rFonts w:ascii="Times New Roman" w:hAnsi="Times New Roman" w:cs="Times New Roman"/>
+        </w:rPr>
+        <w:t xml:space="preserve">, which is significantly more efficient. In fact, from the data in fig. 2 it can be assumed the optimized version renders and outputs an average of 14 frames for every 1 frame the original version renders and outputs. </w:t>
+      </w:r>
+    </w:p>
+    <w:p>
+      <w:pPr>
+        <w:rPr>
+          <w:rFonts w:ascii="Times New Roman" w:hAnsi="Times New Roman" w:cs="Times New Roman"/>
+        </w:rPr>
+      </w:pPr>
+      <w:r>
+        <w:rPr>
+          <w:rFonts w:ascii="Times New Roman" w:hAnsi="Times New Roman" w:cs="Times New Roman"/>
+        </w:rPr>
+        <w:t xml:space="preserve">This evidence </w:t>
+      </w:r>
+    </w:p>
     <w:tbl>
       <w:tblPr>
         <w:tblStyle w:val="TableGrid"/>
@@ -3672,19 +3704,25 @@
                 <w:rFonts w:ascii="Times New Roman" w:hAnsi="Times New Roman" w:cs="Times New Roman"/>
               </w:rPr>
             </w:pPr>
-            <w:proofErr w:type="spellStart"/>
             <w:r>
               <w:rPr>
                 <w:rFonts w:ascii="Times New Roman" w:hAnsi="Times New Roman" w:cs="Times New Roman"/>
               </w:rPr>
-              <w:t>Optomized</w:t>
-            </w:r>
-            <w:proofErr w:type="spellEnd"/>
+              <w:t>Optimized</w:t>
+            </w:r>
             <w:r>
               <w:rPr>
                 <w:rFonts w:ascii="Times New Roman" w:hAnsi="Times New Roman" w:cs="Times New Roman"/>
               </w:rPr>
-              <w:t xml:space="preserve"> (</w:t>
+              <w:t xml:space="preserve"> </w:t>
+            </w:r>
+            <w:bookmarkStart w:id="8" w:name="_GoBack"/>
+            <w:bookmarkEnd w:id="8"/>
+            <w:r>
+              <w:rPr>
+                <w:rFonts w:ascii="Times New Roman" w:hAnsi="Times New Roman" w:cs="Times New Roman"/>
+              </w:rPr>
+              <w:t>(</w:t>
             </w:r>
             <w:r>
               <w:rPr>
@@ -3715,6 +3753,12 @@
                 <w:rFonts w:ascii="Times New Roman" w:hAnsi="Times New Roman" w:cs="Times New Roman"/>
               </w:rPr>
             </w:pPr>
+            <w:r>
+              <w:rPr>
+                <w:rFonts w:ascii="Times New Roman" w:hAnsi="Times New Roman" w:cs="Times New Roman"/>
+              </w:rPr>
+              <w:t>16055.2</w:t>
+            </w:r>
           </w:p>
         </w:tc>
         <w:tc>
@@ -3767,7 +3811,7 @@
           <w:u w:val="single"/>
         </w:rPr>
       </w:pPr>
-      <w:bookmarkStart w:id="8" w:name="_Toc534843712"/>
+      <w:bookmarkStart w:id="9" w:name="_Toc534843712"/>
       <w:r>
         <w:rPr>
           <w:rFonts w:ascii="Times New Roman" w:hAnsi="Times New Roman" w:cs="Times New Roman"/>
@@ -3777,7 +3821,7 @@
         </w:rPr>
         <w:t>Animation Classes</w:t>
       </w:r>
-      <w:bookmarkEnd w:id="8"/>
+      <w:bookmarkEnd w:id="9"/>
     </w:p>
     <w:p>
       <w:pPr>
@@ -3795,7 +3839,14 @@
         <w:rPr>
           <w:rFonts w:ascii="Times New Roman" w:hAnsi="Times New Roman" w:cs="Times New Roman"/>
         </w:rPr>
-        <w:t>e sphere’s properties have been altered as well. Classes have been created to read a json file (exported from the editor, Keditor, created along side this project) with the properties of each sphere</w:t>
+        <w:t xml:space="preserve">e sphere’s properties have been altered as well. Classes have been created to read a json file (exported from the editor, Keditor, created along side this project) with the properties of each </w:t>
+      </w:r>
+      <w:r>
+        <w:rPr>
+          <w:rFonts w:ascii="Times New Roman" w:hAnsi="Times New Roman" w:cs="Times New Roman"/>
+        </w:rPr>
+        <w:lastRenderedPageBreak/>
+        <w:t>sphere</w:t>
       </w:r>
       <w:r>
         <w:rPr>
@@ -3827,8 +3878,6 @@
         </w:rPr>
         <w:t>presents the speed difference between using hardcoded values and values read in from file.</w:t>
       </w:r>
-      <w:bookmarkStart w:id="9" w:name="_GoBack"/>
-      <w:bookmarkEnd w:id="9"/>
     </w:p>
     <w:p>
       <w:pPr>
@@ -3877,7 +3926,6 @@
           <w:color w:val="auto"/>
           <w:u w:val="single"/>
         </w:rPr>
-        <w:lastRenderedPageBreak/>
         <w:t>File Input &amp; Output</w:t>
       </w:r>
       <w:bookmarkEnd w:id="11"/>
@@ -5253,7 +5301,7 @@
 </file>
 
 <file path=customXml/itemProps2.xml><?xml version="1.0" encoding="utf-8"?>
-<ds:datastoreItem xmlns:ds="http://schemas.openxmlformats.org/officeDocument/2006/customXml" ds:itemID="{D3844A35-27A2-4694-A67D-6E31C59582E5}">
+<ds:datastoreItem xmlns:ds="http://schemas.openxmlformats.org/officeDocument/2006/customXml" ds:itemID="{73268B7A-0EE5-4161-8AD0-2CABD087D5D9}">
   <ds:schemaRefs>
     <ds:schemaRef ds:uri="http://schemas.openxmlformats.org/officeDocument/2006/bibliography"/>
   </ds:schemaRefs>

</xml_diff>

<commit_message>
Threaded v Unthreaded Optimized tests
</commit_message>
<xml_diff>
--- a/Assignment/Ray Tracer Optimization Documentation.docx
+++ b/Assignment/Ray Tracer Optimization Documentation.docx
@@ -2124,11 +2124,9 @@
       <w:r>
         <w:t xml:space="preserve"> Due to this method being called so many </w:t>
       </w:r>
-      <w:proofErr w:type="gramStart"/>
-      <w:r>
-        <w:t>time</w:t>
-      </w:r>
-      <w:proofErr w:type="gramEnd"/>
+      <w:r>
+        <w:t>times</w:t>
+      </w:r>
       <w:r>
         <w:t xml:space="preserve"> within a short period of time, I have decided a sample size of 10 is fair enough time for both versions to illustrate their speeds.</w:t>
       </w:r>
@@ -3678,19 +3676,7 @@
               <w:rPr>
                 <w:rFonts w:ascii="Times New Roman" w:hAnsi="Times New Roman" w:cs="Times New Roman"/>
               </w:rPr>
-              <w:t>Original (</w:t>
-            </w:r>
-            <w:r>
-              <w:rPr>
-                <w:rFonts w:ascii="Times New Roman" w:hAnsi="Times New Roman" w:cs="Times New Roman"/>
-              </w:rPr>
-              <w:t xml:space="preserve">average time in </w:t>
-            </w:r>
-            <w:r>
-              <w:rPr>
-                <w:rFonts w:ascii="Times New Roman" w:hAnsi="Times New Roman" w:cs="Times New Roman"/>
-              </w:rPr>
-              <w:t>milliseconds)</w:t>
+              <w:t>Original (average time in milliseconds)</w:t>
             </w:r>
           </w:p>
         </w:tc>
@@ -3714,27 +3700,7 @@
               <w:rPr>
                 <w:rFonts w:ascii="Times New Roman" w:hAnsi="Times New Roman" w:cs="Times New Roman"/>
               </w:rPr>
-              <w:t xml:space="preserve"> </w:t>
-            </w:r>
-            <w:bookmarkStart w:id="8" w:name="_GoBack"/>
-            <w:bookmarkEnd w:id="8"/>
-            <w:r>
-              <w:rPr>
-                <w:rFonts w:ascii="Times New Roman" w:hAnsi="Times New Roman" w:cs="Times New Roman"/>
-              </w:rPr>
-              <w:t>(</w:t>
-            </w:r>
-            <w:r>
-              <w:rPr>
-                <w:rFonts w:ascii="Times New Roman" w:hAnsi="Times New Roman" w:cs="Times New Roman"/>
-              </w:rPr>
-              <w:t xml:space="preserve">average time in </w:t>
-            </w:r>
-            <w:r>
-              <w:rPr>
-                <w:rFonts w:ascii="Times New Roman" w:hAnsi="Times New Roman" w:cs="Times New Roman"/>
-              </w:rPr>
-              <w:t>milliseconds)</w:t>
+              <w:t xml:space="preserve"> (average time in milliseconds)</w:t>
             </w:r>
           </w:p>
         </w:tc>
@@ -3811,7 +3777,7 @@
           <w:u w:val="single"/>
         </w:rPr>
       </w:pPr>
-      <w:bookmarkStart w:id="9" w:name="_Toc534843712"/>
+      <w:bookmarkStart w:id="8" w:name="_Toc534843712"/>
       <w:r>
         <w:rPr>
           <w:rFonts w:ascii="Times New Roman" w:hAnsi="Times New Roman" w:cs="Times New Roman"/>
@@ -3821,7 +3787,7 @@
         </w:rPr>
         <w:t>Animation Classes</w:t>
       </w:r>
-      <w:bookmarkEnd w:id="9"/>
+      <w:bookmarkEnd w:id="8"/>
     </w:p>
     <w:p>
       <w:pPr>
@@ -3889,7 +3855,7 @@
           <w:u w:val="single"/>
         </w:rPr>
       </w:pPr>
-      <w:bookmarkStart w:id="10" w:name="_Toc534843713"/>
+      <w:bookmarkStart w:id="9" w:name="_Toc534843713"/>
       <w:r>
         <w:rPr>
           <w:rFonts w:ascii="Times New Roman" w:hAnsi="Times New Roman" w:cs="Times New Roman"/>
@@ -3899,7 +3865,7 @@
         </w:rPr>
         <w:t>Threading</w:t>
       </w:r>
-      <w:bookmarkEnd w:id="10"/>
+      <w:bookmarkEnd w:id="9"/>
     </w:p>
     <w:p>
       <w:pPr>
@@ -3918,7 +3884,7 @@
           <w:u w:val="single"/>
         </w:rPr>
       </w:pPr>
-      <w:bookmarkStart w:id="11" w:name="_Toc534843714"/>
+      <w:bookmarkStart w:id="10" w:name="_Toc534843714"/>
       <w:r>
         <w:rPr>
           <w:rFonts w:ascii="Times New Roman" w:hAnsi="Times New Roman" w:cs="Times New Roman"/>
@@ -3927,82 +3893,183 @@
           <w:u w:val="single"/>
         </w:rPr>
         <w:t>File Input &amp; Output</w:t>
+      </w:r>
+      <w:bookmarkEnd w:id="10"/>
+    </w:p>
+    <w:p>
+      <w:pPr>
+        <w:rPr>
+          <w:rFonts w:ascii="Times New Roman" w:hAnsi="Times New Roman" w:cs="Times New Roman"/>
+        </w:rPr>
+      </w:pPr>
+      <w:r>
+        <w:rPr>
+          <w:rFonts w:ascii="Times New Roman" w:hAnsi="Times New Roman" w:cs="Times New Roman"/>
+        </w:rPr>
+        <w:t xml:space="preserve">The transform and colour properties of the sphere are no longer hardcoded values, </w:t>
+      </w:r>
+      <w:r>
+        <w:rPr>
+          <w:rFonts w:ascii="Times New Roman" w:hAnsi="Times New Roman" w:cs="Times New Roman"/>
+        </w:rPr>
+        <w:t>but</w:t>
+      </w:r>
+      <w:r>
+        <w:rPr>
+          <w:rFonts w:ascii="Times New Roman" w:hAnsi="Times New Roman" w:cs="Times New Roman"/>
+        </w:rPr>
+        <w:t xml:space="preserve"> instead are variables with</w:t>
+      </w:r>
+      <w:r>
+        <w:rPr>
+          <w:rFonts w:ascii="Times New Roman" w:hAnsi="Times New Roman" w:cs="Times New Roman"/>
+        </w:rPr>
+        <w:t>in a “</w:t>
+      </w:r>
+      <w:proofErr w:type="spellStart"/>
+      <w:r>
+        <w:rPr>
+          <w:rFonts w:ascii="Times New Roman" w:hAnsi="Times New Roman" w:cs="Times New Roman"/>
+        </w:rPr>
+        <w:t>FrameCollection</w:t>
+      </w:r>
+      <w:proofErr w:type="spellEnd"/>
+      <w:r>
+        <w:rPr>
+          <w:rFonts w:ascii="Times New Roman" w:hAnsi="Times New Roman" w:cs="Times New Roman"/>
+        </w:rPr>
+        <w:t>” that stores the</w:t>
+      </w:r>
+      <w:r>
+        <w:rPr>
+          <w:rFonts w:ascii="Times New Roman" w:hAnsi="Times New Roman" w:cs="Times New Roman"/>
+        </w:rPr>
+        <w:t xml:space="preserve"> values read in </w:t>
+      </w:r>
+      <w:r>
+        <w:rPr>
+          <w:rFonts w:ascii="Times New Roman" w:hAnsi="Times New Roman" w:cs="Times New Roman"/>
+        </w:rPr>
+        <w:t>a json file.</w:t>
+      </w:r>
+      <w:r>
+        <w:rPr>
+          <w:rFonts w:ascii="Times New Roman" w:hAnsi="Times New Roman" w:cs="Times New Roman"/>
+        </w:rPr>
+        <w:t xml:space="preserve"> Json file is created from the editor using an open source external library (check the offline editor documentation for this)</w:t>
+      </w:r>
+    </w:p>
+    <w:p>
+      <w:pPr>
+        <w:rPr>
+          <w:rFonts w:ascii="Times New Roman" w:hAnsi="Times New Roman" w:cs="Times New Roman"/>
+        </w:rPr>
+      </w:pPr>
+      <w:r>
+        <w:rPr>
+          <w:rFonts w:ascii="Times New Roman" w:hAnsi="Times New Roman" w:cs="Times New Roman"/>
+        </w:rPr>
+        <w:t>The frames output the file are all .ppm files. To streamline the file writing, the information of all pixel on the image of the scene is only written to the file altogether instead of being written each file per pixel.</w:t>
+      </w:r>
+    </w:p>
+    <w:p>
+      <w:pPr>
+        <w:pStyle w:val="Heading2"/>
+        <w:rPr>
+          <w:rFonts w:ascii="Times New Roman" w:hAnsi="Times New Roman" w:cs="Times New Roman"/>
+          <w:b/>
+          <w:color w:val="auto"/>
+          <w:u w:val="single"/>
+        </w:rPr>
+      </w:pPr>
+      <w:bookmarkStart w:id="11" w:name="_Toc534843715"/>
+      <w:r>
+        <w:rPr>
+          <w:rFonts w:ascii="Times New Roman" w:hAnsi="Times New Roman" w:cs="Times New Roman"/>
+          <w:b/>
+          <w:color w:val="auto"/>
+          <w:u w:val="single"/>
+        </w:rPr>
+        <w:t>Data Structures</w:t>
       </w:r>
       <w:bookmarkEnd w:id="11"/>
     </w:p>
     <w:p>
       <w:pPr>
-        <w:rPr>
-          <w:rFonts w:ascii="Times New Roman" w:hAnsi="Times New Roman" w:cs="Times New Roman"/>
+        <w:pStyle w:val="Heading3"/>
+        <w:rPr>
+          <w:color w:val="auto"/>
+          <w:u w:val="single"/>
         </w:rPr>
       </w:pPr>
       <w:r>
         <w:rPr>
-          <w:rFonts w:ascii="Times New Roman" w:hAnsi="Times New Roman" w:cs="Times New Roman"/>
-        </w:rPr>
-        <w:t xml:space="preserve">The transform and colour properties of the sphere are no longer hardcoded values, </w:t>
-      </w:r>
-      <w:r>
-        <w:rPr>
-          <w:rFonts w:ascii="Times New Roman" w:hAnsi="Times New Roman" w:cs="Times New Roman"/>
-        </w:rPr>
-        <w:t>but</w:t>
-      </w:r>
-      <w:r>
-        <w:rPr>
-          <w:rFonts w:ascii="Times New Roman" w:hAnsi="Times New Roman" w:cs="Times New Roman"/>
-        </w:rPr>
-        <w:t xml:space="preserve"> instead are variables with</w:t>
-      </w:r>
-      <w:r>
-        <w:rPr>
-          <w:rFonts w:ascii="Times New Roman" w:hAnsi="Times New Roman" w:cs="Times New Roman"/>
-        </w:rPr>
-        <w:t>in a “</w:t>
-      </w:r>
-      <w:proofErr w:type="spellStart"/>
-      <w:r>
-        <w:rPr>
-          <w:rFonts w:ascii="Times New Roman" w:hAnsi="Times New Roman" w:cs="Times New Roman"/>
-        </w:rPr>
-        <w:t>FrameCollection</w:t>
-      </w:r>
-      <w:proofErr w:type="spellEnd"/>
-      <w:r>
-        <w:rPr>
-          <w:rFonts w:ascii="Times New Roman" w:hAnsi="Times New Roman" w:cs="Times New Roman"/>
-        </w:rPr>
-        <w:t>” that stores the</w:t>
-      </w:r>
-      <w:r>
-        <w:rPr>
-          <w:rFonts w:ascii="Times New Roman" w:hAnsi="Times New Roman" w:cs="Times New Roman"/>
-        </w:rPr>
-        <w:t xml:space="preserve"> values read in </w:t>
-      </w:r>
-      <w:r>
-        <w:rPr>
-          <w:rFonts w:ascii="Times New Roman" w:hAnsi="Times New Roman" w:cs="Times New Roman"/>
-        </w:rPr>
-        <w:t>a json file.</w:t>
+          <w:color w:val="auto"/>
+          <w:u w:val="single"/>
+        </w:rPr>
+        <w:t xml:space="preserve">Optimized vs </w:t>
+      </w:r>
+      <w:r>
+        <w:rPr>
+          <w:color w:val="auto"/>
+          <w:u w:val="single"/>
+        </w:rPr>
+        <w:t>Optimized and Threaded</w:t>
+      </w:r>
+    </w:p>
+    <w:p>
+      <w:r>
+        <w:t xml:space="preserve">For further optimization of the ray Tracer, the code was extended to incorporate </w:t>
+      </w:r>
+      <w:r>
+        <w:t xml:space="preserve">threads using the C++ standard library. This allowed for some of the more expensive processes in the framework such as the render function to be broken up and processed independently and more efficiently depending on </w:t>
+      </w:r>
+      <w:r>
+        <w:t>number of processor cores available in the machine the program runs on.</w:t>
+      </w:r>
+      <w:bookmarkStart w:id="12" w:name="_GoBack"/>
+      <w:bookmarkEnd w:id="12"/>
+    </w:p>
+    <w:p>
+      <w:r>
+        <w:rPr>
+          <w:noProof/>
+        </w:rPr>
+        <w:drawing>
+          <wp:anchor distT="0" distB="0" distL="114300" distR="114300" simplePos="0" relativeHeight="251660288" behindDoc="0" locked="0" layoutInCell="1" allowOverlap="1" wp14:anchorId="0554ACD7" wp14:editId="2C6797C3">
+            <wp:simplePos x="914400" y="3724275"/>
+            <wp:positionH relativeFrom="column">
+              <wp:align>left</wp:align>
+            </wp:positionH>
+            <wp:positionV relativeFrom="paragraph">
+              <wp:align>top</wp:align>
+            </wp:positionV>
+            <wp:extent cx="4572000" cy="2743200"/>
+            <wp:effectExtent l="0" t="0" r="0" b="0"/>
+            <wp:wrapSquare wrapText="bothSides"/>
+            <wp:docPr id="3" name="Chart 3">
+              <a:extLst xmlns:a="http://schemas.openxmlformats.org/drawingml/2006/main">
+                <a:ext uri="{FF2B5EF4-FFF2-40B4-BE49-F238E27FC236}">
+                  <a16:creationId xmlns:a16="http://schemas.microsoft.com/office/drawing/2014/main" id="{82B395AB-6267-4576-9F4C-19099983B812}"/>
+                </a:ext>
+              </a:extLst>
+            </wp:docPr>
+            <wp:cNvGraphicFramePr/>
+            <a:graphic xmlns:a="http://schemas.openxmlformats.org/drawingml/2006/main">
+              <a:graphicData uri="http://schemas.openxmlformats.org/drawingml/2006/chart">
+                <c:chart xmlns:c="http://schemas.openxmlformats.org/drawingml/2006/chart" xmlns:r="http://schemas.openxmlformats.org/officeDocument/2006/relationships" r:id="rId10"/>
+              </a:graphicData>
+            </a:graphic>
+          </wp:anchor>
+        </w:drawing>
+      </w:r>
+      <w:r>
+        <w:br w:type="textWrapping" w:clear="all"/>
       </w:r>
     </w:p>
     <w:p>
       <w:pPr>
-        <w:rPr>
-          <w:rFonts w:ascii="Times New Roman" w:hAnsi="Times New Roman" w:cs="Times New Roman"/>
-        </w:rPr>
-      </w:pPr>
-      <w:r>
-        <w:rPr>
-          <w:rFonts w:ascii="Times New Roman" w:hAnsi="Times New Roman" w:cs="Times New Roman"/>
-        </w:rPr>
-        <w:t>The frames output the file are all .ppm files. To streamline the file writing, the information of all pixel on the image of the scene is only written to the file altogether instead of being written each file per pixel.</w:t>
-      </w:r>
-    </w:p>
-    <w:p>
-      <w:pPr>
-        <w:pStyle w:val="Heading2"/>
+        <w:pStyle w:val="Heading1"/>
         <w:rPr>
           <w:rFonts w:ascii="Times New Roman" w:hAnsi="Times New Roman" w:cs="Times New Roman"/>
           <w:b/>
@@ -4010,7 +4077,7 @@
           <w:u w:val="single"/>
         </w:rPr>
       </w:pPr>
-      <w:bookmarkStart w:id="12" w:name="_Toc534843715"/>
+      <w:bookmarkStart w:id="13" w:name="_Toc534843716"/>
       <w:r>
         <w:rPr>
           <w:rFonts w:ascii="Times New Roman" w:hAnsi="Times New Roman" w:cs="Times New Roman"/>
@@ -4018,9 +4085,9 @@
           <w:color w:val="auto"/>
           <w:u w:val="single"/>
         </w:rPr>
-        <w:t>Data Structures</w:t>
-      </w:r>
-      <w:bookmarkEnd w:id="12"/>
+        <w:t>Conclusion</w:t>
+      </w:r>
+      <w:bookmarkEnd w:id="13"/>
     </w:p>
     <w:p>
       <w:pPr>
@@ -4039,7 +4106,7 @@
           <w:u w:val="single"/>
         </w:rPr>
       </w:pPr>
-      <w:bookmarkStart w:id="13" w:name="_Toc534843716"/>
+      <w:bookmarkStart w:id="14" w:name="_Toc534843717"/>
       <w:r>
         <w:rPr>
           <w:rFonts w:ascii="Times New Roman" w:hAnsi="Times New Roman" w:cs="Times New Roman"/>
@@ -4047,9 +4114,57 @@
           <w:color w:val="auto"/>
           <w:u w:val="single"/>
         </w:rPr>
-        <w:t>Conclusion</w:t>
-      </w:r>
-      <w:bookmarkEnd w:id="13"/>
+        <w:t>References</w:t>
+      </w:r>
+      <w:bookmarkEnd w:id="14"/>
+    </w:p>
+    <w:p>
+      <w:pPr>
+        <w:rPr>
+          <w:rFonts w:ascii="Times New Roman" w:hAnsi="Times New Roman" w:cs="Times New Roman"/>
+        </w:rPr>
+      </w:pPr>
+      <w:r>
+        <w:rPr>
+          <w:rFonts w:ascii="Times New Roman" w:hAnsi="Times New Roman" w:cs="Times New Roman"/>
+        </w:rPr>
+        <w:t xml:space="preserve">Json for Modern C++ </w:t>
+      </w:r>
+    </w:p>
+    <w:p>
+      <w:pPr>
+        <w:rPr>
+          <w:rStyle w:val="selectable"/>
+          <w:rFonts w:ascii="Times New Roman" w:hAnsi="Times New Roman" w:cs="Times New Roman"/>
+          <w:color w:val="000000"/>
+        </w:rPr>
+      </w:pPr>
+      <w:r>
+        <w:rPr>
+          <w:rStyle w:val="selectable"/>
+          <w:rFonts w:ascii="Times New Roman" w:hAnsi="Times New Roman" w:cs="Times New Roman"/>
+          <w:color w:val="000000"/>
+        </w:rPr>
+        <w:t xml:space="preserve">Nlohmann.github.io. (2019). </w:t>
+      </w:r>
+      <w:r>
+        <w:rPr>
+          <w:rStyle w:val="selectable"/>
+          <w:rFonts w:ascii="Times New Roman" w:hAnsi="Times New Roman" w:cs="Times New Roman"/>
+          <w:i/>
+          <w:iCs/>
+          <w:color w:val="000000"/>
+        </w:rPr>
+        <w:t>JSON for Modern C++: JSON for Modern C++</w:t>
+      </w:r>
+      <w:r>
+        <w:rPr>
+          <w:rStyle w:val="selectable"/>
+          <w:rFonts w:ascii="Times New Roman" w:hAnsi="Times New Roman" w:cs="Times New Roman"/>
+          <w:color w:val="000000"/>
+        </w:rPr>
+        <w:t>. [online] Available at: https://nlohmann.github.io/json/ [Accessed 6 Jan. 2019].</w:t>
+      </w:r>
     </w:p>
     <w:p>
       <w:pPr>
@@ -4060,91 +4175,14 @@
     </w:p>
     <w:p>
       <w:pPr>
-        <w:pStyle w:val="Heading1"/>
-        <w:rPr>
-          <w:rFonts w:ascii="Times New Roman" w:hAnsi="Times New Roman" w:cs="Times New Roman"/>
-          <w:b/>
-          <w:color w:val="auto"/>
-          <w:u w:val="single"/>
-        </w:rPr>
-      </w:pPr>
-      <w:bookmarkStart w:id="14" w:name="_Toc534843717"/>
-      <w:r>
-        <w:rPr>
-          <w:rFonts w:ascii="Times New Roman" w:hAnsi="Times New Roman" w:cs="Times New Roman"/>
-          <w:b/>
-          <w:color w:val="auto"/>
-          <w:u w:val="single"/>
-        </w:rPr>
-        <w:t>References</w:t>
-      </w:r>
-      <w:bookmarkEnd w:id="14"/>
-    </w:p>
-    <w:p>
-      <w:pPr>
-        <w:rPr>
-          <w:rFonts w:ascii="Times New Roman" w:hAnsi="Times New Roman" w:cs="Times New Roman"/>
-        </w:rPr>
-      </w:pPr>
-      <w:r>
-        <w:rPr>
-          <w:rFonts w:ascii="Times New Roman" w:hAnsi="Times New Roman" w:cs="Times New Roman"/>
-        </w:rPr>
-        <w:t xml:space="preserve">Json for Modern C++ </w:t>
-      </w:r>
-    </w:p>
-    <w:p>
-      <w:pPr>
-        <w:rPr>
-          <w:rStyle w:val="selectable"/>
-          <w:rFonts w:ascii="Times New Roman" w:hAnsi="Times New Roman" w:cs="Times New Roman"/>
-          <w:color w:val="000000"/>
-        </w:rPr>
-      </w:pPr>
-      <w:r>
-        <w:rPr>
-          <w:rStyle w:val="selectable"/>
-          <w:rFonts w:ascii="Times New Roman" w:hAnsi="Times New Roman" w:cs="Times New Roman"/>
-          <w:color w:val="000000"/>
-        </w:rPr>
-        <w:t xml:space="preserve">Nlohmann.github.io. (2019). </w:t>
-      </w:r>
-      <w:r>
-        <w:rPr>
-          <w:rStyle w:val="selectable"/>
-          <w:rFonts w:ascii="Times New Roman" w:hAnsi="Times New Roman" w:cs="Times New Roman"/>
-          <w:i/>
-          <w:iCs/>
-          <w:color w:val="000000"/>
-        </w:rPr>
-        <w:t>JSON for Modern C++: JSON for Modern C++</w:t>
-      </w:r>
-      <w:r>
-        <w:rPr>
-          <w:rStyle w:val="selectable"/>
-          <w:rFonts w:ascii="Times New Roman" w:hAnsi="Times New Roman" w:cs="Times New Roman"/>
-          <w:color w:val="000000"/>
-        </w:rPr>
-        <w:t>. [online] Available at: https://nlohmann.github.io/json/ [Accessed 6 Jan. 2019].</w:t>
-      </w:r>
-    </w:p>
-    <w:p>
-      <w:pPr>
-        <w:rPr>
-          <w:rFonts w:ascii="Times New Roman" w:hAnsi="Times New Roman" w:cs="Times New Roman"/>
-        </w:rPr>
-      </w:pPr>
-    </w:p>
-    <w:p>
-      <w:pPr>
         <w:rPr>
           <w:rFonts w:ascii="Times New Roman" w:hAnsi="Times New Roman" w:cs="Times New Roman"/>
         </w:rPr>
       </w:pPr>
     </w:p>
     <w:sectPr>
-      <w:headerReference w:type="default" r:id="rId10"/>
-      <w:footerReference w:type="default" r:id="rId11"/>
+      <w:headerReference w:type="default" r:id="rId11"/>
+      <w:footerReference w:type="default" r:id="rId12"/>
       <w:pgSz w:w="11906" w:h="16838"/>
       <w:pgMar w:top="1440" w:right="1440" w:bottom="1440" w:left="1440" w:header="708" w:footer="708" w:gutter="0"/>
       <w:pgNumType w:start="0"/>
@@ -4982,6 +5020,1169 @@
 </w:styles>
 </file>
 
+<file path=word/charts/chart1.xml><?xml version="1.0" encoding="utf-8"?>
+<c:chartSpace xmlns:c="http://schemas.openxmlformats.org/drawingml/2006/chart" xmlns:a="http://schemas.openxmlformats.org/drawingml/2006/main" xmlns:r="http://schemas.openxmlformats.org/officeDocument/2006/relationships" xmlns:c16r2="http://schemas.microsoft.com/office/drawing/2015/06/chart">
+  <c:date1904 val="0"/>
+  <c:lang val="en-US"/>
+  <c:roundedCorners val="0"/>
+  <mc:AlternateContent xmlns:mc="http://schemas.openxmlformats.org/markup-compatibility/2006">
+    <mc:Choice xmlns:c14="http://schemas.microsoft.com/office/drawing/2007/8/2/chart" Requires="c14">
+      <c14:style val="102"/>
+    </mc:Choice>
+    <mc:Fallback>
+      <c:style val="2"/>
+    </mc:Fallback>
+  </mc:AlternateContent>
+  <c:chart>
+    <c:title>
+      <c:tx>
+        <c:rich>
+          <a:bodyPr rot="0" spcFirstLastPara="1" vertOverflow="ellipsis" vert="horz" wrap="square" anchor="ctr" anchorCtr="1"/>
+          <a:lstStyle/>
+          <a:p>
+            <a:pPr>
+              <a:defRPr sz="1600" b="1" i="0" u="none" strike="noStrike" kern="1200" spc="100" baseline="0">
+                <a:solidFill>
+                  <a:schemeClr val="lt1">
+                    <a:lumMod val="95000"/>
+                  </a:schemeClr>
+                </a:solidFill>
+                <a:effectLst>
+                  <a:outerShdw blurRad="50800" dist="38100" dir="5400000" algn="t" rotWithShape="0">
+                    <a:prstClr val="black">
+                      <a:alpha val="40000"/>
+                    </a:prstClr>
+                  </a:outerShdw>
+                </a:effectLst>
+                <a:latin typeface="+mn-lt"/>
+                <a:ea typeface="+mn-ea"/>
+                <a:cs typeface="+mn-cs"/>
+              </a:defRPr>
+            </a:pPr>
+            <a:r>
+              <a:rPr lang="en-GB"/>
+              <a:t>Comparison of code structures 1080p Resolution </a:t>
+            </a:r>
+          </a:p>
+        </c:rich>
+      </c:tx>
+      <c:layout>
+        <c:manualLayout>
+          <c:xMode val="edge"/>
+          <c:yMode val="edge"/>
+          <c:x val="0.1110067804024497"/>
+          <c:y val="4.1666666666666664E-2"/>
+        </c:manualLayout>
+      </c:layout>
+      <c:overlay val="0"/>
+      <c:spPr>
+        <a:noFill/>
+        <a:ln>
+          <a:noFill/>
+        </a:ln>
+        <a:effectLst/>
+      </c:spPr>
+      <c:txPr>
+        <a:bodyPr rot="0" spcFirstLastPara="1" vertOverflow="ellipsis" vert="horz" wrap="square" anchor="ctr" anchorCtr="1"/>
+        <a:lstStyle/>
+        <a:p>
+          <a:pPr>
+            <a:defRPr sz="1600" b="1" i="0" u="none" strike="noStrike" kern="1200" spc="100" baseline="0">
+              <a:solidFill>
+                <a:schemeClr val="lt1">
+                  <a:lumMod val="95000"/>
+                </a:schemeClr>
+              </a:solidFill>
+              <a:effectLst>
+                <a:outerShdw blurRad="50800" dist="38100" dir="5400000" algn="t" rotWithShape="0">
+                  <a:prstClr val="black">
+                    <a:alpha val="40000"/>
+                  </a:prstClr>
+                </a:outerShdw>
+              </a:effectLst>
+              <a:latin typeface="+mn-lt"/>
+              <a:ea typeface="+mn-ea"/>
+              <a:cs typeface="+mn-cs"/>
+            </a:defRPr>
+          </a:pPr>
+          <a:endParaRPr lang="en-US"/>
+        </a:p>
+      </c:txPr>
+    </c:title>
+    <c:autoTitleDeleted val="0"/>
+    <c:plotArea>
+      <c:layout/>
+      <c:barChart>
+        <c:barDir val="col"/>
+        <c:grouping val="clustered"/>
+        <c:varyColors val="0"/>
+        <c:ser>
+          <c:idx val="0"/>
+          <c:order val="0"/>
+          <c:tx>
+            <c:strRef>
+              <c:f>Sheet1!$H$2</c:f>
+              <c:strCache>
+                <c:ptCount val="1"/>
+                <c:pt idx="0">
+                  <c:v>optimized (milliseconds)</c:v>
+                </c:pt>
+              </c:strCache>
+            </c:strRef>
+          </c:tx>
+          <c:spPr>
+            <a:gradFill rotWithShape="1">
+              <a:gsLst>
+                <a:gs pos="0">
+                  <a:schemeClr val="accent1">
+                    <a:satMod val="103000"/>
+                    <a:lumMod val="102000"/>
+                    <a:tint val="94000"/>
+                  </a:schemeClr>
+                </a:gs>
+                <a:gs pos="50000">
+                  <a:schemeClr val="accent1">
+                    <a:satMod val="110000"/>
+                    <a:lumMod val="100000"/>
+                    <a:shade val="100000"/>
+                  </a:schemeClr>
+                </a:gs>
+                <a:gs pos="100000">
+                  <a:schemeClr val="accent1">
+                    <a:lumMod val="99000"/>
+                    <a:satMod val="120000"/>
+                    <a:shade val="78000"/>
+                  </a:schemeClr>
+                </a:gs>
+              </a:gsLst>
+              <a:lin ang="5400000" scaled="0"/>
+            </a:gradFill>
+            <a:ln>
+              <a:noFill/>
+            </a:ln>
+            <a:effectLst>
+              <a:outerShdw blurRad="57150" dist="19050" dir="5400000" algn="ctr" rotWithShape="0">
+                <a:srgbClr val="000000">
+                  <a:alpha val="63000"/>
+                </a:srgbClr>
+              </a:outerShdw>
+            </a:effectLst>
+          </c:spPr>
+          <c:invertIfNegative val="0"/>
+          <c:cat>
+            <c:strRef>
+              <c:f>Sheet1!$G$3:$G$7</c:f>
+              <c:strCache>
+                <c:ptCount val="5"/>
+                <c:pt idx="0">
+                  <c:v>1st</c:v>
+                </c:pt>
+                <c:pt idx="1">
+                  <c:v>2nd</c:v>
+                </c:pt>
+                <c:pt idx="2">
+                  <c:v>3rd</c:v>
+                </c:pt>
+                <c:pt idx="3">
+                  <c:v>4th</c:v>
+                </c:pt>
+                <c:pt idx="4">
+                  <c:v>5th</c:v>
+                </c:pt>
+              </c:strCache>
+            </c:strRef>
+          </c:cat>
+          <c:val>
+            <c:numRef>
+              <c:f>Sheet1!$H$3:$H$7</c:f>
+              <c:numCache>
+                <c:formatCode>General</c:formatCode>
+                <c:ptCount val="5"/>
+                <c:pt idx="0">
+                  <c:v>30852</c:v>
+                </c:pt>
+                <c:pt idx="1">
+                  <c:v>31368</c:v>
+                </c:pt>
+                <c:pt idx="2">
+                  <c:v>31839</c:v>
+                </c:pt>
+                <c:pt idx="3">
+                  <c:v>30299</c:v>
+                </c:pt>
+                <c:pt idx="4">
+                  <c:v>30866</c:v>
+                </c:pt>
+              </c:numCache>
+            </c:numRef>
+          </c:val>
+          <c:extLst>
+            <c:ext xmlns:c16="http://schemas.microsoft.com/office/drawing/2014/chart" uri="{C3380CC4-5D6E-409C-BE32-E72D297353CC}">
+              <c16:uniqueId val="{00000000-3B8B-4EEB-BB7E-4F9CD0FADCA4}"/>
+            </c:ext>
+          </c:extLst>
+        </c:ser>
+        <c:ser>
+          <c:idx val="1"/>
+          <c:order val="1"/>
+          <c:tx>
+            <c:strRef>
+              <c:f>Sheet1!$I$2</c:f>
+              <c:strCache>
+                <c:ptCount val="1"/>
+                <c:pt idx="0">
+                  <c:v>threaded optimized (milliseconds)</c:v>
+                </c:pt>
+              </c:strCache>
+            </c:strRef>
+          </c:tx>
+          <c:spPr>
+            <a:gradFill rotWithShape="1">
+              <a:gsLst>
+                <a:gs pos="0">
+                  <a:schemeClr val="accent2">
+                    <a:satMod val="103000"/>
+                    <a:lumMod val="102000"/>
+                    <a:tint val="94000"/>
+                  </a:schemeClr>
+                </a:gs>
+                <a:gs pos="50000">
+                  <a:schemeClr val="accent2">
+                    <a:satMod val="110000"/>
+                    <a:lumMod val="100000"/>
+                    <a:shade val="100000"/>
+                  </a:schemeClr>
+                </a:gs>
+                <a:gs pos="100000">
+                  <a:schemeClr val="accent2">
+                    <a:lumMod val="99000"/>
+                    <a:satMod val="120000"/>
+                    <a:shade val="78000"/>
+                  </a:schemeClr>
+                </a:gs>
+              </a:gsLst>
+              <a:lin ang="5400000" scaled="0"/>
+            </a:gradFill>
+            <a:ln>
+              <a:noFill/>
+            </a:ln>
+            <a:effectLst>
+              <a:outerShdw blurRad="57150" dist="19050" dir="5400000" algn="ctr" rotWithShape="0">
+                <a:srgbClr val="000000">
+                  <a:alpha val="63000"/>
+                </a:srgbClr>
+              </a:outerShdw>
+            </a:effectLst>
+          </c:spPr>
+          <c:invertIfNegative val="0"/>
+          <c:cat>
+            <c:strRef>
+              <c:f>Sheet1!$G$3:$G$7</c:f>
+              <c:strCache>
+                <c:ptCount val="5"/>
+                <c:pt idx="0">
+                  <c:v>1st</c:v>
+                </c:pt>
+                <c:pt idx="1">
+                  <c:v>2nd</c:v>
+                </c:pt>
+                <c:pt idx="2">
+                  <c:v>3rd</c:v>
+                </c:pt>
+                <c:pt idx="3">
+                  <c:v>4th</c:v>
+                </c:pt>
+                <c:pt idx="4">
+                  <c:v>5th</c:v>
+                </c:pt>
+              </c:strCache>
+            </c:strRef>
+          </c:cat>
+          <c:val>
+            <c:numRef>
+              <c:f>Sheet1!$I$3:$I$7</c:f>
+              <c:numCache>
+                <c:formatCode>General</c:formatCode>
+                <c:ptCount val="5"/>
+                <c:pt idx="0">
+                  <c:v>17959</c:v>
+                </c:pt>
+                <c:pt idx="1">
+                  <c:v>18538</c:v>
+                </c:pt>
+                <c:pt idx="2">
+                  <c:v>19103</c:v>
+                </c:pt>
+                <c:pt idx="3">
+                  <c:v>18309</c:v>
+                </c:pt>
+                <c:pt idx="4">
+                  <c:v>17490</c:v>
+                </c:pt>
+              </c:numCache>
+            </c:numRef>
+          </c:val>
+          <c:extLst>
+            <c:ext xmlns:c16="http://schemas.microsoft.com/office/drawing/2014/chart" uri="{C3380CC4-5D6E-409C-BE32-E72D297353CC}">
+              <c16:uniqueId val="{00000001-3B8B-4EEB-BB7E-4F9CD0FADCA4}"/>
+            </c:ext>
+          </c:extLst>
+        </c:ser>
+        <c:dLbls>
+          <c:showLegendKey val="0"/>
+          <c:showVal val="0"/>
+          <c:showCatName val="0"/>
+          <c:showSerName val="0"/>
+          <c:showPercent val="0"/>
+          <c:showBubbleSize val="0"/>
+        </c:dLbls>
+        <c:gapWidth val="100"/>
+        <c:overlap val="-24"/>
+        <c:axId val="656648832"/>
+        <c:axId val="656647192"/>
+      </c:barChart>
+      <c:catAx>
+        <c:axId val="656648832"/>
+        <c:scaling>
+          <c:orientation val="minMax"/>
+        </c:scaling>
+        <c:delete val="0"/>
+        <c:axPos val="b"/>
+        <c:title>
+          <c:tx>
+            <c:rich>
+              <a:bodyPr rot="0" spcFirstLastPara="1" vertOverflow="ellipsis" vert="horz" wrap="square" anchor="ctr" anchorCtr="1"/>
+              <a:lstStyle/>
+              <a:p>
+                <a:pPr>
+                  <a:defRPr sz="900" b="1" i="0" u="none" strike="noStrike" kern="1200" cap="all" baseline="0">
+                    <a:solidFill>
+                      <a:schemeClr val="lt1">
+                        <a:lumMod val="85000"/>
+                      </a:schemeClr>
+                    </a:solidFill>
+                    <a:latin typeface="+mn-lt"/>
+                    <a:ea typeface="+mn-ea"/>
+                    <a:cs typeface="+mn-cs"/>
+                  </a:defRPr>
+                </a:pPr>
+                <a:r>
+                  <a:rPr lang="en-GB"/>
+                  <a:t>Test</a:t>
+                </a:r>
+                <a:r>
+                  <a:rPr lang="en-GB" baseline="0"/>
+                  <a:t> No.</a:t>
+                </a:r>
+                <a:endParaRPr lang="en-GB"/>
+              </a:p>
+              <a:p>
+                <a:pPr>
+                  <a:defRPr/>
+                </a:pPr>
+                <a:endParaRPr lang="en-GB"/>
+              </a:p>
+            </c:rich>
+          </c:tx>
+          <c:overlay val="0"/>
+          <c:spPr>
+            <a:noFill/>
+            <a:ln>
+              <a:noFill/>
+            </a:ln>
+            <a:effectLst/>
+          </c:spPr>
+          <c:txPr>
+            <a:bodyPr rot="0" spcFirstLastPara="1" vertOverflow="ellipsis" vert="horz" wrap="square" anchor="ctr" anchorCtr="1"/>
+            <a:lstStyle/>
+            <a:p>
+              <a:pPr>
+                <a:defRPr sz="900" b="1" i="0" u="none" strike="noStrike" kern="1200" cap="all" baseline="0">
+                  <a:solidFill>
+                    <a:schemeClr val="lt1">
+                      <a:lumMod val="85000"/>
+                    </a:schemeClr>
+                  </a:solidFill>
+                  <a:latin typeface="+mn-lt"/>
+                  <a:ea typeface="+mn-ea"/>
+                  <a:cs typeface="+mn-cs"/>
+                </a:defRPr>
+              </a:pPr>
+              <a:endParaRPr lang="en-US"/>
+            </a:p>
+          </c:txPr>
+        </c:title>
+        <c:numFmt formatCode="General" sourceLinked="1"/>
+        <c:majorTickMark val="none"/>
+        <c:minorTickMark val="none"/>
+        <c:tickLblPos val="nextTo"/>
+        <c:spPr>
+          <a:noFill/>
+          <a:ln w="12700" cap="flat" cmpd="sng" algn="ctr">
+            <a:solidFill>
+              <a:schemeClr val="lt1">
+                <a:lumMod val="95000"/>
+                <a:alpha val="54000"/>
+              </a:schemeClr>
+            </a:solidFill>
+            <a:round/>
+          </a:ln>
+          <a:effectLst/>
+        </c:spPr>
+        <c:txPr>
+          <a:bodyPr rot="-60000000" spcFirstLastPara="1" vertOverflow="ellipsis" vert="horz" wrap="square" anchor="ctr" anchorCtr="1"/>
+          <a:lstStyle/>
+          <a:p>
+            <a:pPr>
+              <a:defRPr sz="900" b="0" i="0" u="none" strike="noStrike" kern="1200" baseline="0">
+                <a:solidFill>
+                  <a:schemeClr val="lt1">
+                    <a:lumMod val="85000"/>
+                  </a:schemeClr>
+                </a:solidFill>
+                <a:latin typeface="+mn-lt"/>
+                <a:ea typeface="+mn-ea"/>
+                <a:cs typeface="+mn-cs"/>
+              </a:defRPr>
+            </a:pPr>
+            <a:endParaRPr lang="en-US"/>
+          </a:p>
+        </c:txPr>
+        <c:crossAx val="656647192"/>
+        <c:crosses val="autoZero"/>
+        <c:auto val="1"/>
+        <c:lblAlgn val="ctr"/>
+        <c:lblOffset val="100"/>
+        <c:noMultiLvlLbl val="0"/>
+      </c:catAx>
+      <c:valAx>
+        <c:axId val="656647192"/>
+        <c:scaling>
+          <c:orientation val="minMax"/>
+        </c:scaling>
+        <c:delete val="0"/>
+        <c:axPos val="l"/>
+        <c:majorGridlines>
+          <c:spPr>
+            <a:ln w="9525" cap="flat" cmpd="sng" algn="ctr">
+              <a:solidFill>
+                <a:schemeClr val="lt1">
+                  <a:lumMod val="95000"/>
+                  <a:alpha val="10000"/>
+                </a:schemeClr>
+              </a:solidFill>
+              <a:round/>
+            </a:ln>
+            <a:effectLst/>
+          </c:spPr>
+        </c:majorGridlines>
+        <c:title>
+          <c:tx>
+            <c:rich>
+              <a:bodyPr rot="-5400000" spcFirstLastPara="1" vertOverflow="ellipsis" vert="horz" wrap="square" anchor="ctr" anchorCtr="1"/>
+              <a:lstStyle/>
+              <a:p>
+                <a:pPr>
+                  <a:defRPr sz="900" b="1" i="0" u="none" strike="noStrike" kern="1200" cap="all" baseline="0">
+                    <a:solidFill>
+                      <a:schemeClr val="lt1">
+                        <a:lumMod val="85000"/>
+                      </a:schemeClr>
+                    </a:solidFill>
+                    <a:latin typeface="+mn-lt"/>
+                    <a:ea typeface="+mn-ea"/>
+                    <a:cs typeface="+mn-cs"/>
+                  </a:defRPr>
+                </a:pPr>
+                <a:r>
+                  <a:rPr lang="en-GB"/>
+                  <a:t>Time Taken To Render All Frrames</a:t>
+                </a:r>
+              </a:p>
+            </c:rich>
+          </c:tx>
+          <c:overlay val="0"/>
+          <c:spPr>
+            <a:noFill/>
+            <a:ln>
+              <a:noFill/>
+            </a:ln>
+            <a:effectLst/>
+          </c:spPr>
+          <c:txPr>
+            <a:bodyPr rot="-5400000" spcFirstLastPara="1" vertOverflow="ellipsis" vert="horz" wrap="square" anchor="ctr" anchorCtr="1"/>
+            <a:lstStyle/>
+            <a:p>
+              <a:pPr>
+                <a:defRPr sz="900" b="1" i="0" u="none" strike="noStrike" kern="1200" cap="all" baseline="0">
+                  <a:solidFill>
+                    <a:schemeClr val="lt1">
+                      <a:lumMod val="85000"/>
+                    </a:schemeClr>
+                  </a:solidFill>
+                  <a:latin typeface="+mn-lt"/>
+                  <a:ea typeface="+mn-ea"/>
+                  <a:cs typeface="+mn-cs"/>
+                </a:defRPr>
+              </a:pPr>
+              <a:endParaRPr lang="en-US"/>
+            </a:p>
+          </c:txPr>
+        </c:title>
+        <c:numFmt formatCode="General" sourceLinked="1"/>
+        <c:majorTickMark val="none"/>
+        <c:minorTickMark val="none"/>
+        <c:tickLblPos val="nextTo"/>
+        <c:spPr>
+          <a:noFill/>
+          <a:ln>
+            <a:noFill/>
+          </a:ln>
+          <a:effectLst/>
+        </c:spPr>
+        <c:txPr>
+          <a:bodyPr rot="-60000000" spcFirstLastPara="1" vertOverflow="ellipsis" vert="horz" wrap="square" anchor="ctr" anchorCtr="1"/>
+          <a:lstStyle/>
+          <a:p>
+            <a:pPr>
+              <a:defRPr sz="900" b="0" i="0" u="none" strike="noStrike" kern="1200" baseline="0">
+                <a:solidFill>
+                  <a:schemeClr val="lt1">
+                    <a:lumMod val="85000"/>
+                  </a:schemeClr>
+                </a:solidFill>
+                <a:latin typeface="+mn-lt"/>
+                <a:ea typeface="+mn-ea"/>
+                <a:cs typeface="+mn-cs"/>
+              </a:defRPr>
+            </a:pPr>
+            <a:endParaRPr lang="en-US"/>
+          </a:p>
+        </c:txPr>
+        <c:crossAx val="656648832"/>
+        <c:crosses val="autoZero"/>
+        <c:crossBetween val="between"/>
+      </c:valAx>
+      <c:spPr>
+        <a:noFill/>
+        <a:ln>
+          <a:noFill/>
+        </a:ln>
+        <a:effectLst/>
+      </c:spPr>
+    </c:plotArea>
+    <c:legend>
+      <c:legendPos val="b"/>
+      <c:overlay val="0"/>
+      <c:spPr>
+        <a:noFill/>
+        <a:ln>
+          <a:noFill/>
+        </a:ln>
+        <a:effectLst/>
+      </c:spPr>
+      <c:txPr>
+        <a:bodyPr rot="0" spcFirstLastPara="1" vertOverflow="ellipsis" vert="horz" wrap="square" anchor="ctr" anchorCtr="1"/>
+        <a:lstStyle/>
+        <a:p>
+          <a:pPr>
+            <a:defRPr sz="900" b="0" i="0" u="none" strike="noStrike" kern="1200" baseline="0">
+              <a:solidFill>
+                <a:schemeClr val="lt1">
+                  <a:lumMod val="85000"/>
+                </a:schemeClr>
+              </a:solidFill>
+              <a:latin typeface="+mn-lt"/>
+              <a:ea typeface="+mn-ea"/>
+              <a:cs typeface="+mn-cs"/>
+            </a:defRPr>
+          </a:pPr>
+          <a:endParaRPr lang="en-US"/>
+        </a:p>
+      </c:txPr>
+    </c:legend>
+    <c:plotVisOnly val="1"/>
+    <c:dispBlanksAs val="gap"/>
+    <c:showDLblsOverMax val="0"/>
+  </c:chart>
+  <c:spPr>
+    <a:gradFill flip="none" rotWithShape="1">
+      <a:gsLst>
+        <a:gs pos="0">
+          <a:schemeClr val="dk1">
+            <a:lumMod val="65000"/>
+            <a:lumOff val="35000"/>
+          </a:schemeClr>
+        </a:gs>
+        <a:gs pos="100000">
+          <a:schemeClr val="dk1">
+            <a:lumMod val="85000"/>
+            <a:lumOff val="15000"/>
+          </a:schemeClr>
+        </a:gs>
+      </a:gsLst>
+      <a:path path="circle">
+        <a:fillToRect l="50000" t="50000" r="50000" b="50000"/>
+      </a:path>
+      <a:tileRect/>
+    </a:gradFill>
+    <a:ln>
+      <a:noFill/>
+    </a:ln>
+    <a:effectLst/>
+  </c:spPr>
+  <c:txPr>
+    <a:bodyPr/>
+    <a:lstStyle/>
+    <a:p>
+      <a:pPr>
+        <a:defRPr/>
+      </a:pPr>
+      <a:endParaRPr lang="en-US"/>
+    </a:p>
+  </c:txPr>
+  <c:externalData r:id="rId3">
+    <c:autoUpdate val="0"/>
+  </c:externalData>
+</c:chartSpace>
+</file>
+
+<file path=word/charts/colors1.xml><?xml version="1.0" encoding="utf-8"?>
+<cs:colorStyle xmlns:cs="http://schemas.microsoft.com/office/drawing/2012/chartStyle" xmlns:a="http://schemas.openxmlformats.org/drawingml/2006/main" meth="cycle" id="10">
+  <a:schemeClr val="accent1"/>
+  <a:schemeClr val="accent2"/>
+  <a:schemeClr val="accent3"/>
+  <a:schemeClr val="accent4"/>
+  <a:schemeClr val="accent5"/>
+  <a:schemeClr val="accent6"/>
+  <cs:variation/>
+  <cs:variation>
+    <a:lumMod val="60000"/>
+  </cs:variation>
+  <cs:variation>
+    <a:lumMod val="80000"/>
+    <a:lumOff val="20000"/>
+  </cs:variation>
+  <cs:variation>
+    <a:lumMod val="80000"/>
+  </cs:variation>
+  <cs:variation>
+    <a:lumMod val="60000"/>
+    <a:lumOff val="40000"/>
+  </cs:variation>
+  <cs:variation>
+    <a:lumMod val="50000"/>
+  </cs:variation>
+  <cs:variation>
+    <a:lumMod val="70000"/>
+    <a:lumOff val="30000"/>
+  </cs:variation>
+  <cs:variation>
+    <a:lumMod val="70000"/>
+  </cs:variation>
+  <cs:variation>
+    <a:lumMod val="50000"/>
+    <a:lumOff val="50000"/>
+  </cs:variation>
+</cs:colorStyle>
+</file>
+
+<file path=word/charts/style1.xml><?xml version="1.0" encoding="utf-8"?>
+<cs:chartStyle xmlns:cs="http://schemas.microsoft.com/office/drawing/2012/chartStyle" xmlns:a="http://schemas.openxmlformats.org/drawingml/2006/main" id="209">
+  <cs:axisTitle>
+    <cs:lnRef idx="0"/>
+    <cs:fillRef idx="0"/>
+    <cs:effectRef idx="0"/>
+    <cs:fontRef idx="minor">
+      <a:schemeClr val="lt1">
+        <a:lumMod val="85000"/>
+      </a:schemeClr>
+    </cs:fontRef>
+    <cs:defRPr sz="900" b="1" kern="1200" cap="all"/>
+  </cs:axisTitle>
+  <cs:categoryAxis>
+    <cs:lnRef idx="0"/>
+    <cs:fillRef idx="0"/>
+    <cs:effectRef idx="0"/>
+    <cs:fontRef idx="minor">
+      <a:schemeClr val="lt1">
+        <a:lumMod val="85000"/>
+      </a:schemeClr>
+    </cs:fontRef>
+    <cs:spPr>
+      <a:ln w="12700" cap="flat" cmpd="sng" algn="ctr">
+        <a:solidFill>
+          <a:schemeClr val="lt1">
+            <a:lumMod val="95000"/>
+            <a:alpha val="54000"/>
+          </a:schemeClr>
+        </a:solidFill>
+        <a:round/>
+      </a:ln>
+    </cs:spPr>
+    <cs:defRPr sz="900" kern="1200"/>
+  </cs:categoryAxis>
+  <cs:chartArea>
+    <cs:lnRef idx="0"/>
+    <cs:fillRef idx="0"/>
+    <cs:effectRef idx="0"/>
+    <cs:fontRef idx="minor">
+      <a:schemeClr val="dk1"/>
+    </cs:fontRef>
+    <cs:spPr>
+      <a:gradFill flip="none" rotWithShape="1">
+        <a:gsLst>
+          <a:gs pos="0">
+            <a:schemeClr val="dk1">
+              <a:lumMod val="65000"/>
+              <a:lumOff val="35000"/>
+            </a:schemeClr>
+          </a:gs>
+          <a:gs pos="100000">
+            <a:schemeClr val="dk1">
+              <a:lumMod val="85000"/>
+              <a:lumOff val="15000"/>
+            </a:schemeClr>
+          </a:gs>
+        </a:gsLst>
+        <a:path path="circle">
+          <a:fillToRect l="50000" t="50000" r="50000" b="50000"/>
+        </a:path>
+        <a:tileRect/>
+      </a:gradFill>
+    </cs:spPr>
+    <cs:defRPr sz="1000" kern="1200"/>
+  </cs:chartArea>
+  <cs:dataLabel>
+    <cs:lnRef idx="0"/>
+    <cs:fillRef idx="0"/>
+    <cs:effectRef idx="0"/>
+    <cs:fontRef idx="minor">
+      <a:schemeClr val="lt1">
+        <a:lumMod val="85000"/>
+      </a:schemeClr>
+    </cs:fontRef>
+    <cs:defRPr sz="900" kern="1200"/>
+  </cs:dataLabel>
+  <cs:dataLabelCallout>
+    <cs:lnRef idx="0"/>
+    <cs:fillRef idx="0"/>
+    <cs:effectRef idx="0"/>
+    <cs:fontRef idx="minor">
+      <a:schemeClr val="dk1">
+        <a:lumMod val="65000"/>
+        <a:lumOff val="35000"/>
+      </a:schemeClr>
+    </cs:fontRef>
+    <cs:spPr>
+      <a:solidFill>
+        <a:schemeClr val="lt1"/>
+      </a:solidFill>
+    </cs:spPr>
+    <cs:defRPr sz="900" kern="1200"/>
+    <cs:bodyPr rot="0" spcFirstLastPara="1" vertOverflow="clip" horzOverflow="clip" vert="horz" wrap="square" lIns="36576" tIns="18288" rIns="36576" bIns="18288" anchor="ctr" anchorCtr="1">
+      <a:spAutoFit/>
+    </cs:bodyPr>
+  </cs:dataLabelCallout>
+  <cs:dataPoint>
+    <cs:lnRef idx="0"/>
+    <cs:fillRef idx="3">
+      <cs:styleClr val="auto"/>
+    </cs:fillRef>
+    <cs:effectRef idx="3"/>
+    <cs:fontRef idx="minor">
+      <a:schemeClr val="lt1"/>
+    </cs:fontRef>
+  </cs:dataPoint>
+  <cs:dataPoint3D>
+    <cs:lnRef idx="0"/>
+    <cs:fillRef idx="3">
+      <cs:styleClr val="auto"/>
+    </cs:fillRef>
+    <cs:effectRef idx="3"/>
+    <cs:fontRef idx="minor">
+      <a:schemeClr val="lt1"/>
+    </cs:fontRef>
+  </cs:dataPoint3D>
+  <cs:dataPointLine>
+    <cs:lnRef idx="0">
+      <cs:styleClr val="auto"/>
+    </cs:lnRef>
+    <cs:fillRef idx="3"/>
+    <cs:effectRef idx="3"/>
+    <cs:fontRef idx="minor">
+      <a:schemeClr val="lt1"/>
+    </cs:fontRef>
+    <cs:spPr>
+      <a:ln w="34925" cap="rnd">
+        <a:solidFill>
+          <a:schemeClr val="phClr"/>
+        </a:solidFill>
+        <a:round/>
+      </a:ln>
+    </cs:spPr>
+  </cs:dataPointLine>
+  <cs:dataPointMarker>
+    <cs:lnRef idx="0">
+      <cs:styleClr val="auto"/>
+    </cs:lnRef>
+    <cs:fillRef idx="3">
+      <cs:styleClr val="auto"/>
+    </cs:fillRef>
+    <cs:effectRef idx="3"/>
+    <cs:fontRef idx="minor">
+      <a:schemeClr val="lt1"/>
+    </cs:fontRef>
+    <cs:spPr>
+      <a:ln w="9525">
+        <a:solidFill>
+          <a:schemeClr val="phClr"/>
+        </a:solidFill>
+        <a:round/>
+      </a:ln>
+    </cs:spPr>
+  </cs:dataPointMarker>
+  <cs:dataPointMarkerLayout symbol="circle" size="6"/>
+  <cs:dataPointWireframe>
+    <cs:lnRef idx="0">
+      <cs:styleClr val="auto"/>
+    </cs:lnRef>
+    <cs:fillRef idx="3"/>
+    <cs:effectRef idx="3"/>
+    <cs:fontRef idx="minor">
+      <a:schemeClr val="lt1"/>
+    </cs:fontRef>
+    <cs:spPr>
+      <a:ln w="9525" cap="rnd">
+        <a:solidFill>
+          <a:schemeClr val="phClr"/>
+        </a:solidFill>
+        <a:round/>
+      </a:ln>
+    </cs:spPr>
+  </cs:dataPointWireframe>
+  <cs:dataTable>
+    <cs:lnRef idx="0"/>
+    <cs:fillRef idx="0"/>
+    <cs:effectRef idx="0"/>
+    <cs:fontRef idx="minor">
+      <a:schemeClr val="lt1">
+        <a:lumMod val="85000"/>
+      </a:schemeClr>
+    </cs:fontRef>
+    <cs:spPr>
+      <a:ln w="9525">
+        <a:solidFill>
+          <a:schemeClr val="lt1">
+            <a:lumMod val="95000"/>
+            <a:alpha val="54000"/>
+          </a:schemeClr>
+        </a:solidFill>
+      </a:ln>
+    </cs:spPr>
+    <cs:defRPr sz="900" kern="1200"/>
+  </cs:dataTable>
+  <cs:downBar>
+    <cs:lnRef idx="0"/>
+    <cs:fillRef idx="0"/>
+    <cs:effectRef idx="0"/>
+    <cs:fontRef idx="minor">
+      <a:schemeClr val="lt1"/>
+    </cs:fontRef>
+    <cs:spPr>
+      <a:solidFill>
+        <a:schemeClr val="dk1">
+          <a:lumMod val="75000"/>
+          <a:lumOff val="25000"/>
+        </a:schemeClr>
+      </a:solidFill>
+      <a:ln w="9525">
+        <a:solidFill>
+          <a:schemeClr val="lt1">
+            <a:lumMod val="95000"/>
+            <a:alpha val="54000"/>
+          </a:schemeClr>
+        </a:solidFill>
+      </a:ln>
+    </cs:spPr>
+  </cs:downBar>
+  <cs:dropLine>
+    <cs:lnRef idx="0"/>
+    <cs:fillRef idx="0"/>
+    <cs:effectRef idx="0"/>
+    <cs:fontRef idx="minor">
+      <a:schemeClr val="lt1"/>
+    </cs:fontRef>
+    <cs:spPr>
+      <a:ln w="9525">
+        <a:solidFill>
+          <a:schemeClr val="lt1">
+            <a:lumMod val="95000"/>
+            <a:alpha val="54000"/>
+          </a:schemeClr>
+        </a:solidFill>
+        <a:prstDash val="dash"/>
+      </a:ln>
+    </cs:spPr>
+  </cs:dropLine>
+  <cs:errorBar>
+    <cs:lnRef idx="0"/>
+    <cs:fillRef idx="0"/>
+    <cs:effectRef idx="0"/>
+    <cs:fontRef idx="minor">
+      <a:schemeClr val="lt1"/>
+    </cs:fontRef>
+    <cs:spPr>
+      <a:ln w="9525" cap="flat" cmpd="sng" algn="ctr">
+        <a:solidFill>
+          <a:schemeClr val="lt1">
+            <a:lumMod val="95000"/>
+          </a:schemeClr>
+        </a:solidFill>
+        <a:round/>
+      </a:ln>
+    </cs:spPr>
+  </cs:errorBar>
+  <cs:floor>
+    <cs:lnRef idx="0"/>
+    <cs:fillRef idx="0"/>
+    <cs:effectRef idx="0"/>
+    <cs:fontRef idx="minor">
+      <a:schemeClr val="lt1"/>
+    </cs:fontRef>
+  </cs:floor>
+  <cs:gridlineMajor>
+    <cs:lnRef idx="0"/>
+    <cs:fillRef idx="0"/>
+    <cs:effectRef idx="0"/>
+    <cs:fontRef idx="minor">
+      <a:schemeClr val="lt1"/>
+    </cs:fontRef>
+    <cs:spPr>
+      <a:ln w="9525" cap="flat" cmpd="sng" algn="ctr">
+        <a:solidFill>
+          <a:schemeClr val="lt1">
+            <a:lumMod val="95000"/>
+            <a:alpha val="10000"/>
+          </a:schemeClr>
+        </a:solidFill>
+        <a:round/>
+      </a:ln>
+    </cs:spPr>
+  </cs:gridlineMajor>
+  <cs:gridlineMinor>
+    <cs:lnRef idx="0"/>
+    <cs:fillRef idx="0"/>
+    <cs:effectRef idx="0"/>
+    <cs:fontRef idx="minor">
+      <a:schemeClr val="lt1"/>
+    </cs:fontRef>
+    <cs:spPr>
+      <a:ln>
+        <a:solidFill>
+          <a:schemeClr val="lt1">
+            <a:lumMod val="95000"/>
+            <a:alpha val="5000"/>
+          </a:schemeClr>
+        </a:solidFill>
+      </a:ln>
+    </cs:spPr>
+  </cs:gridlineMinor>
+  <cs:hiLoLine>
+    <cs:lnRef idx="0"/>
+    <cs:fillRef idx="0"/>
+    <cs:effectRef idx="0"/>
+    <cs:fontRef idx="minor">
+      <a:schemeClr val="lt1"/>
+    </cs:fontRef>
+    <cs:spPr>
+      <a:ln w="9525">
+        <a:solidFill>
+          <a:schemeClr val="lt1">
+            <a:lumMod val="95000"/>
+            <a:alpha val="54000"/>
+          </a:schemeClr>
+        </a:solidFill>
+        <a:prstDash val="dash"/>
+      </a:ln>
+    </cs:spPr>
+  </cs:hiLoLine>
+  <cs:leaderLine>
+    <cs:lnRef idx="0"/>
+    <cs:fillRef idx="0"/>
+    <cs:effectRef idx="0"/>
+    <cs:fontRef idx="minor">
+      <a:schemeClr val="lt1"/>
+    </cs:fontRef>
+    <cs:spPr>
+      <a:ln w="9525">
+        <a:solidFill>
+          <a:schemeClr val="lt1">
+            <a:lumMod val="95000"/>
+            <a:alpha val="54000"/>
+          </a:schemeClr>
+        </a:solidFill>
+      </a:ln>
+    </cs:spPr>
+  </cs:leaderLine>
+  <cs:legend>
+    <cs:lnRef idx="0"/>
+    <cs:fillRef idx="0"/>
+    <cs:effectRef idx="0"/>
+    <cs:fontRef idx="minor">
+      <a:schemeClr val="lt1">
+        <a:lumMod val="85000"/>
+      </a:schemeClr>
+    </cs:fontRef>
+    <cs:defRPr sz="900" kern="1200"/>
+  </cs:legend>
+  <cs:plotArea>
+    <cs:lnRef idx="0"/>
+    <cs:fillRef idx="0"/>
+    <cs:effectRef idx="0"/>
+    <cs:fontRef idx="minor">
+      <a:schemeClr val="lt1"/>
+    </cs:fontRef>
+  </cs:plotArea>
+  <cs:plotArea3D>
+    <cs:lnRef idx="0"/>
+    <cs:fillRef idx="0"/>
+    <cs:effectRef idx="0"/>
+    <cs:fontRef idx="minor">
+      <a:schemeClr val="lt1"/>
+    </cs:fontRef>
+  </cs:plotArea3D>
+  <cs:seriesAxis>
+    <cs:lnRef idx="0"/>
+    <cs:fillRef idx="0"/>
+    <cs:effectRef idx="0"/>
+    <cs:fontRef idx="minor">
+      <a:schemeClr val="lt1">
+        <a:lumMod val="85000"/>
+      </a:schemeClr>
+    </cs:fontRef>
+    <cs:spPr>
+      <a:ln w="12700" cap="flat" cmpd="sng" algn="ctr">
+        <a:solidFill>
+          <a:schemeClr val="lt1">
+            <a:lumMod val="95000"/>
+            <a:alpha val="54000"/>
+          </a:schemeClr>
+        </a:solidFill>
+        <a:round/>
+      </a:ln>
+    </cs:spPr>
+    <cs:defRPr sz="900" kern="1200"/>
+  </cs:seriesAxis>
+  <cs:seriesLine>
+    <cs:lnRef idx="0"/>
+    <cs:fillRef idx="0"/>
+    <cs:effectRef idx="0"/>
+    <cs:fontRef idx="minor">
+      <a:schemeClr val="lt1"/>
+    </cs:fontRef>
+    <cs:spPr>
+      <a:ln w="9525" cap="flat" cmpd="sng" algn="ctr">
+        <a:solidFill>
+          <a:schemeClr val="lt1">
+            <a:lumMod val="95000"/>
+            <a:alpha val="54000"/>
+          </a:schemeClr>
+        </a:solidFill>
+        <a:round/>
+      </a:ln>
+    </cs:spPr>
+  </cs:seriesLine>
+  <cs:title>
+    <cs:lnRef idx="0"/>
+    <cs:fillRef idx="0"/>
+    <cs:effectRef idx="0"/>
+    <cs:fontRef idx="minor">
+      <a:schemeClr val="lt1">
+        <a:lumMod val="95000"/>
+      </a:schemeClr>
+    </cs:fontRef>
+    <cs:defRPr sz="1600" b="1" kern="1200" spc="100" baseline="0">
+      <a:effectLst>
+        <a:outerShdw blurRad="50800" dist="38100" dir="5400000" algn="t" rotWithShape="0">
+          <a:prstClr val="black">
+            <a:alpha val="40000"/>
+          </a:prstClr>
+        </a:outerShdw>
+      </a:effectLst>
+    </cs:defRPr>
+  </cs:title>
+  <cs:trendline>
+    <cs:lnRef idx="0">
+      <cs:styleClr val="auto"/>
+    </cs:lnRef>
+    <cs:fillRef idx="0"/>
+    <cs:effectRef idx="0"/>
+    <cs:fontRef idx="minor">
+      <a:schemeClr val="lt1"/>
+    </cs:fontRef>
+    <cs:spPr>
+      <a:ln w="19050" cap="rnd">
+        <a:solidFill>
+          <a:schemeClr val="phClr"/>
+        </a:solidFill>
+      </a:ln>
+    </cs:spPr>
+  </cs:trendline>
+  <cs:trendlineLabel>
+    <cs:lnRef idx="0"/>
+    <cs:fillRef idx="0"/>
+    <cs:effectRef idx="0"/>
+    <cs:fontRef idx="minor">
+      <a:schemeClr val="lt1">
+        <a:lumMod val="85000"/>
+      </a:schemeClr>
+    </cs:fontRef>
+    <cs:defRPr sz="900" kern="1200"/>
+  </cs:trendlineLabel>
+  <cs:upBar>
+    <cs:lnRef idx="0"/>
+    <cs:fillRef idx="0"/>
+    <cs:effectRef idx="0"/>
+    <cs:fontRef idx="minor">
+      <a:schemeClr val="lt1"/>
+    </cs:fontRef>
+    <cs:spPr>
+      <a:solidFill>
+        <a:schemeClr val="lt1"/>
+      </a:solidFill>
+      <a:ln w="9525">
+        <a:solidFill>
+          <a:schemeClr val="lt1">
+            <a:lumMod val="95000"/>
+            <a:alpha val="54000"/>
+          </a:schemeClr>
+        </a:solidFill>
+      </a:ln>
+    </cs:spPr>
+  </cs:upBar>
+  <cs:valueAxis>
+    <cs:lnRef idx="0"/>
+    <cs:fillRef idx="0"/>
+    <cs:effectRef idx="0"/>
+    <cs:fontRef idx="minor">
+      <a:schemeClr val="lt1">
+        <a:lumMod val="85000"/>
+      </a:schemeClr>
+    </cs:fontRef>
+    <cs:defRPr sz="900" kern="1200"/>
+  </cs:valueAxis>
+  <cs:wall>
+    <cs:lnRef idx="0"/>
+    <cs:fillRef idx="0"/>
+    <cs:effectRef idx="0"/>
+    <cs:fontRef idx="minor">
+      <a:schemeClr val="lt1"/>
+    </cs:fontRef>
+  </cs:wall>
+</cs:chartStyle>
+</file>
+
 <file path=word/theme/theme1.xml><?xml version="1.0" encoding="utf-8"?>
 <a:theme xmlns:a="http://schemas.openxmlformats.org/drawingml/2006/main" name="Office Theme">
   <a:themeElements>
@@ -5301,7 +6502,7 @@
 </file>
 
 <file path=customXml/itemProps2.xml><?xml version="1.0" encoding="utf-8"?>
-<ds:datastoreItem xmlns:ds="http://schemas.openxmlformats.org/officeDocument/2006/customXml" ds:itemID="{73268B7A-0EE5-4161-8AD0-2CABD087D5D9}">
+<ds:datastoreItem xmlns:ds="http://schemas.openxmlformats.org/officeDocument/2006/customXml" ds:itemID="{9F5936D7-E5EB-4FA4-BB39-01C1F391B6D6}">
   <ds:schemaRefs>
     <ds:schemaRef ds:uri="http://schemas.openxmlformats.org/officeDocument/2006/bibliography"/>
   </ds:schemaRefs>

</xml_diff>